<commit_message>
Se suben compoenents para la parte de precentacion.
</commit_message>
<xml_diff>
--- a/CreditosFiscales/Documentacion/Desarrollo/Paquetes/CZCC24___FP_/CZCC24___FP_.dp.docx
+++ b/CreditosFiscales/Documentacion/Desarrollo/Paquetes/CZCC24___FP_/CZCC24___FP_.dp.docx
@@ -116,13 +116,40 @@
         </w:rPr>
         <w:t xml:space="preserve">ID Requerimiento:  </w:t>
       </w:r>
+      <w:proofErr w:type="spellStart"/>
+      <w:proofErr w:type="gramStart"/>
       <w:r>
         <w:rPr>
           <w:kern w:val="32"/>
           <w:szCs w:val="20"/>
         </w:rPr>
-        <w:t>8241 ID de Estimación: 3208</w:t>
+        <w:t>RMA</w:t>
       </w:r>
+      <w:proofErr w:type="spellEnd"/>
+      <w:r>
+        <w:rPr>
+          <w:kern w:val="32"/>
+          <w:szCs w:val="20"/>
+        </w:rPr>
+        <w:t xml:space="preserve"> </w:t>
+      </w:r>
+      <w:proofErr w:type="spellStart"/>
+      <w:r>
+        <w:rPr>
+          <w:kern w:val="32"/>
+          <w:szCs w:val="20"/>
+        </w:rPr>
+        <w:t>INCS00000</w:t>
+      </w:r>
+      <w:proofErr w:type="spellEnd"/>
+      <w:r>
+        <w:rPr>
+          <w:kern w:val="32"/>
+          <w:szCs w:val="20"/>
+        </w:rPr>
+        <w:t>??????</w:t>
+      </w:r>
+      <w:proofErr w:type="gramEnd"/>
     </w:p>
     <w:p>
       <w:pPr>
@@ -176,28 +203,19 @@
         </w:rPr>
         <w:t xml:space="preserve">Nombre del Proyecto: </w:t>
       </w:r>
-      <w:proofErr w:type="spellStart"/>
       <w:r>
         <w:rPr>
           <w:kern w:val="32"/>
           <w:szCs w:val="20"/>
         </w:rPr>
-        <w:t>CZA_CREDFIS</w:t>
-      </w:r>
-      <w:proofErr w:type="spellEnd"/>
-      <w:r>
-        <w:rPr>
-          <w:kern w:val="32"/>
-          <w:szCs w:val="20"/>
-        </w:rPr>
-        <w:t xml:space="preserve">: Mejoras al proceso de envío de archivos de pago en efectivo y virtuales hacia MAT-Cobranza. </w:t>
+        <w:t>C</w:t>
       </w:r>
       <w:r>
         <w:rPr>
           <w:kern w:val="32"/>
           <w:szCs w:val="20"/>
         </w:rPr>
-        <w:t>ID de Requerimiento:</w:t>
+        <w:t>.</w:t>
       </w:r>
       <w:r>
         <w:rPr>
@@ -346,7 +364,7 @@
         </w:rPr>
         <w:fldChar w:fldCharType="separate"/>
       </w:r>
-      <w:hyperlink w:anchor="_Toc161007771" w:history="1">
+      <w:hyperlink w:anchor="_Toc161787809" w:history="1">
         <w:r>
           <w:rPr>
             <w:rStyle w:val="Hipervnculo"/>
@@ -375,7 +393,7 @@
             <w:noProof/>
             <w:webHidden/>
           </w:rPr>
-          <w:instrText xml:space="preserve"> PAGEREF _Toc161007771 \h </w:instrText>
+          <w:instrText xml:space="preserve"> PAGEREF _Toc161787809 \h </w:instrText>
         </w:r>
         <w:r>
           <w:rPr>
@@ -423,7 +441,7 @@
           <w14:ligatures w14:val="standardContextual"/>
         </w:rPr>
       </w:pPr>
-      <w:hyperlink w:anchor="_Toc161007772" w:history="1">
+      <w:hyperlink w:anchor="_Toc161787810" w:history="1">
         <w:r>
           <w:rPr>
             <w:rStyle w:val="Hipervnculo"/>
@@ -451,7 +469,7 @@
             <w:noProof/>
             <w:webHidden/>
           </w:rPr>
-          <w:instrText xml:space="preserve"> PAGEREF _Toc161007772 \h </w:instrText>
+          <w:instrText xml:space="preserve"> PAGEREF _Toc161787810 \h </w:instrText>
         </w:r>
         <w:r>
           <w:rPr>
@@ -498,14 +516,14 @@
           <w14:ligatures w14:val="standardContextual"/>
         </w:rPr>
       </w:pPr>
-      <w:hyperlink w:anchor="_Toc161007773" w:history="1">
+      <w:hyperlink w:anchor="_Toc161787811" w:history="1">
         <w:r>
           <w:rPr>
             <w:rStyle w:val="Hipervnculo"/>
             <w:rFonts w:ascii="Montserrat" w:hAnsi="Montserrat"/>
             <w:noProof/>
           </w:rPr>
-          <w:t>CP01_Abrir servicio web</w:t>
+          <w:t>CP01_Ingresar a sitio web</w:t>
         </w:r>
         <w:r>
           <w:rPr>
@@ -526,7 +544,7 @@
             <w:noProof/>
             <w:webHidden/>
           </w:rPr>
-          <w:instrText xml:space="preserve"> PAGEREF _Toc161007773 \h </w:instrText>
+          <w:instrText xml:space="preserve"> PAGEREF _Toc161787811 \h </w:instrText>
         </w:r>
         <w:r>
           <w:rPr>
@@ -573,14 +591,14 @@
           <w14:ligatures w14:val="standardContextual"/>
         </w:rPr>
       </w:pPr>
-      <w:hyperlink w:anchor="_Toc161007774" w:history="1">
+      <w:hyperlink w:anchor="_Toc161787812" w:history="1">
         <w:r>
           <w:rPr>
             <w:rStyle w:val="Hipervnculo"/>
             <w:rFonts w:ascii="Montserrat" w:hAnsi="Montserrat"/>
             <w:noProof/>
           </w:rPr>
-          <w:t>CP02_Validar componentes nuevos</w:t>
+          <w:t>CP02_Validar Menu</w:t>
         </w:r>
         <w:r>
           <w:rPr>
@@ -601,7 +619,7 @@
             <w:noProof/>
             <w:webHidden/>
           </w:rPr>
-          <w:instrText xml:space="preserve"> PAGEREF _Toc161007774 \h </w:instrText>
+          <w:instrText xml:space="preserve"> PAGEREF _Toc161787812 \h </w:instrText>
         </w:r>
         <w:r>
           <w:rPr>
@@ -634,6 +652,81 @@
     </w:p>
     <w:p>
       <w:pPr>
+        <w:pStyle w:val="TDC3"/>
+        <w:tabs>
+          <w:tab w:val="right" w:leader="dot" w:pos="8828"/>
+        </w:tabs>
+        <w:rPr>
+          <w:rFonts w:asciiTheme="minorHAnsi" w:eastAsiaTheme="minorEastAsia" w:hAnsiTheme="minorHAnsi" w:cstheme="minorBidi"/>
+          <w:b w:val="0"/>
+          <w:noProof/>
+          <w:kern w:val="2"/>
+          <w:sz w:val="24"/>
+          <w:lang w:eastAsia="es-MX" w:bidi="he-IL"/>
+          <w14:ligatures w14:val="standardContextual"/>
+        </w:rPr>
+      </w:pPr>
+      <w:hyperlink w:anchor="_Toc161787813" w:history="1">
+        <w:r>
+          <w:rPr>
+            <w:rStyle w:val="Hipervnculo"/>
+            <w:rFonts w:ascii="Montserrat" w:hAnsi="Montserrat"/>
+            <w:noProof/>
+          </w:rPr>
+          <w:t>CP03_Validar Pantalla nueva</w:t>
+        </w:r>
+        <w:r>
+          <w:rPr>
+            <w:noProof/>
+            <w:webHidden/>
+          </w:rPr>
+          <w:tab/>
+        </w:r>
+        <w:r>
+          <w:rPr>
+            <w:noProof/>
+            <w:webHidden/>
+          </w:rPr>
+          <w:fldChar w:fldCharType="begin"/>
+        </w:r>
+        <w:r>
+          <w:rPr>
+            <w:noProof/>
+            <w:webHidden/>
+          </w:rPr>
+          <w:instrText xml:space="preserve"> PAGEREF _Toc161787813 \h </w:instrText>
+        </w:r>
+        <w:r>
+          <w:rPr>
+            <w:noProof/>
+            <w:webHidden/>
+          </w:rPr>
+        </w:r>
+        <w:r>
+          <w:rPr>
+            <w:noProof/>
+            <w:webHidden/>
+          </w:rPr>
+          <w:fldChar w:fldCharType="separate"/>
+        </w:r>
+        <w:r>
+          <w:rPr>
+            <w:noProof/>
+            <w:webHidden/>
+          </w:rPr>
+          <w:t>5</w:t>
+        </w:r>
+        <w:r>
+          <w:rPr>
+            <w:noProof/>
+            <w:webHidden/>
+          </w:rPr>
+          <w:fldChar w:fldCharType="end"/>
+        </w:r>
+      </w:hyperlink>
+    </w:p>
+    <w:p>
+      <w:pPr>
         <w:jc w:val="both"/>
         <w:rPr>
           <w:rFonts w:cs="Arial"/>
@@ -687,7 +780,7 @@
       </w:pPr>
       <w:bookmarkStart w:id="7" w:name="_Toc236105226"/>
       <w:bookmarkStart w:id="8" w:name="_Toc236105324"/>
-      <w:bookmarkStart w:id="9" w:name="_Toc161007771"/>
+      <w:bookmarkStart w:id="9" w:name="_Toc161787809"/>
       <w:bookmarkEnd w:id="4"/>
       <w:bookmarkEnd w:id="5"/>
       <w:bookmarkEnd w:id="6"/>
@@ -843,28 +936,7 @@
                 <w:rFonts w:cs="Arial"/>
                 <w:szCs w:val="20"/>
               </w:rPr>
-              <w:t>644</w:t>
-            </w:r>
-            <w:r>
-              <w:rPr>
-                <w:rFonts w:cs="Arial"/>
-                <w:szCs w:val="20"/>
-              </w:rPr>
-              <w:t xml:space="preserve"> - </w:t>
-            </w:r>
-            <w:r>
-              <w:rPr>
-                <w:rFonts w:cs="Arial"/>
-                <w:szCs w:val="20"/>
-              </w:rPr>
-              <w:t>Créditos Fiscales</w:t>
-            </w:r>
-            <w:r>
-              <w:rPr>
-                <w:rFonts w:cs="Arial"/>
-                <w:szCs w:val="20"/>
-              </w:rPr>
-              <w:t xml:space="preserve"> (</w:t>
+              <w:t>644 - Créditos Fiscales (</w:t>
             </w:r>
             <w:proofErr w:type="spellStart"/>
             <w:r>
@@ -941,7 +1013,13 @@
           </w:tcPr>
           <w:p>
             <w:r>
-              <w:t xml:space="preserve">Se actualiza el servicio web para poder consultar la información del nuevo monitor. </w:t>
+              <w:t xml:space="preserve">Se actualiza el </w:t>
+            </w:r>
+            <w:r>
+              <w:t>portal</w:t>
+            </w:r>
+            <w:r>
+              <w:t xml:space="preserve"> web para poder consultar la información del nuevo monitor. </w:t>
             </w:r>
           </w:p>
         </w:tc>
@@ -1110,7 +1188,7 @@
       </w:pPr>
       <w:bookmarkStart w:id="10" w:name="_Toc236105227"/>
       <w:bookmarkStart w:id="11" w:name="_Toc236105325"/>
-      <w:bookmarkStart w:id="12" w:name="_Toc161007772"/>
+      <w:bookmarkStart w:id="12" w:name="_Toc161787810"/>
       <w:r>
         <w:rPr>
           <w:rFonts w:ascii="Montserrat" w:hAnsi="Montserrat"/>
@@ -1167,6 +1245,7 @@
                 <w:szCs w:val="20"/>
               </w:rPr>
             </w:pPr>
+            <w:proofErr w:type="gramStart"/>
             <w:r>
               <w:rPr>
                 <w:rFonts w:cs="Arial"/>
@@ -1174,7 +1253,17 @@
                 <w:bCs/>
                 <w:szCs w:val="20"/>
               </w:rPr>
-              <w:t>Id Caso de Prueba Paso</w:t>
+              <w:t>Id</w:t>
+            </w:r>
+            <w:proofErr w:type="gramEnd"/>
+            <w:r>
+              <w:rPr>
+                <w:rFonts w:cs="Arial"/>
+                <w:b/>
+                <w:bCs/>
+                <w:szCs w:val="20"/>
+              </w:rPr>
+              <w:t xml:space="preserve"> Caso de Prueba Paso</w:t>
             </w:r>
           </w:p>
         </w:tc>
@@ -1196,7 +1285,14 @@
                 <w:rFonts w:cs="Arial"/>
                 <w:szCs w:val="20"/>
               </w:rPr>
-              <w:t>8241 - 01</w:t>
+              <w:t>¿????</w:t>
+            </w:r>
+            <w:r>
+              <w:rPr>
+                <w:rFonts w:cs="Arial"/>
+                <w:szCs w:val="20"/>
+              </w:rPr>
+              <w:t xml:space="preserve"> - 01</w:t>
             </w:r>
           </w:p>
         </w:tc>
@@ -1241,7 +1337,7 @@
                 <w:szCs w:val="20"/>
               </w:rPr>
             </w:pPr>
-            <w:bookmarkStart w:id="13" w:name="_Toc161007773"/>
+            <w:bookmarkStart w:id="13" w:name="_Toc161787811"/>
             <w:proofErr w:type="spellStart"/>
             <w:r>
               <w:rPr>
@@ -1249,16 +1345,32 @@
                 <w:sz w:val="20"/>
                 <w:szCs w:val="20"/>
               </w:rPr>
-              <w:t>CP01_Abrir</w:t>
-            </w:r>
-            <w:proofErr w:type="spellEnd"/>
+              <w:t>CP01_</w:t>
+            </w:r>
             <w:r>
               <w:rPr>
                 <w:rFonts w:ascii="Montserrat" w:hAnsi="Montserrat"/>
                 <w:sz w:val="20"/>
                 <w:szCs w:val="20"/>
               </w:rPr>
-              <w:t xml:space="preserve"> servicio web</w:t>
+              <w:t>Ingresar</w:t>
+            </w:r>
+            <w:proofErr w:type="spellEnd"/>
+            <w:r>
+              <w:rPr>
+                <w:rFonts w:ascii="Montserrat" w:hAnsi="Montserrat"/>
+                <w:sz w:val="20"/>
+                <w:szCs w:val="20"/>
+              </w:rPr>
+              <w:t xml:space="preserve"> a sitio</w:t>
+            </w:r>
+            <w:r>
+              <w:rPr>
+                <w:rFonts w:ascii="Montserrat" w:hAnsi="Montserrat"/>
+                <w:sz w:val="20"/>
+                <w:szCs w:val="20"/>
+              </w:rPr>
+              <w:t xml:space="preserve"> web</w:t>
             </w:r>
             <w:bookmarkEnd w:id="13"/>
           </w:p>
@@ -1394,30 +1506,89 @@
               </w:rPr>
               <w:t xml:space="preserve">Ingresar al portal </w:t>
             </w:r>
-            <w:hyperlink r:id="rId8" w:history="1">
-              <w:r>
-                <w:rPr>
-                  <w:rStyle w:val="Hipervnculo"/>
-                  <w:rFonts w:cs="Arial"/>
-                  <w:lang w:val="es-MX"/>
-                </w:rPr>
-                <w:t>http://localhost:9400/WsProcesamiento/ServicioConsultaEventos.svc?wsdl</w:t>
-              </w:r>
-            </w:hyperlink>
+            <w:r>
+              <w:rPr>
+                <w:lang w:val="es-MX"/>
+              </w:rPr>
+              <w:t>“</w:t>
+            </w:r>
+            <w:r>
+              <w:rPr>
+                <w:lang w:val="es-MX"/>
+              </w:rPr>
+              <w:t>http://192.168.216.129:25402/</w:t>
+            </w:r>
+            <w:proofErr w:type="spellStart"/>
+            <w:r>
+              <w:rPr>
+                <w:lang w:val="es-MX"/>
+              </w:rPr>
+              <w:t>CreFisCob</w:t>
+            </w:r>
+            <w:proofErr w:type="spellEnd"/>
+            <w:r>
+              <w:rPr>
+                <w:lang w:val="es-MX"/>
+              </w:rPr>
+              <w:t>/</w:t>
+            </w:r>
+            <w:proofErr w:type="spellStart"/>
+            <w:r>
+              <w:rPr>
+                <w:lang w:val="es-MX"/>
+              </w:rPr>
+              <w:t>LogEventos</w:t>
+            </w:r>
+            <w:proofErr w:type="spellEnd"/>
+            <w:r>
+              <w:rPr>
+                <w:lang w:val="es-MX"/>
+              </w:rPr>
+              <w:t>/</w:t>
+            </w:r>
+            <w:proofErr w:type="spellStart"/>
+            <w:r>
+              <w:rPr>
+                <w:lang w:val="es-MX"/>
+              </w:rPr>
+              <w:t>Index</w:t>
+            </w:r>
+            <w:proofErr w:type="spellEnd"/>
+            <w:r>
+              <w:rPr>
+                <w:lang w:val="es-MX"/>
+              </w:rPr>
+              <w:t>”.</w:t>
+            </w:r>
           </w:p>
-          <w:p/>
+          <w:p>
+            <w:pPr>
+              <w:rPr>
+                <w:rFonts w:cs="Arial"/>
+                <w:szCs w:val="20"/>
+                <w:lang w:eastAsia="ja-JP"/>
+              </w:rPr>
+            </w:pPr>
+          </w:p>
           <w:p>
             <w:pPr>
               <w:jc w:val="center"/>
+              <w:rPr>
+                <w:rFonts w:cs="Arial"/>
+                <w:szCs w:val="20"/>
+                <w:lang w:eastAsia="ja-JP"/>
+              </w:rPr>
             </w:pPr>
             <w:r>
               <w:rPr>
-                <w:noProof/>
+                <w:rFonts w:cs="Arial"/>
+                <w:szCs w:val="20"/>
+                <w:lang w:eastAsia="ja-JP"/>
               </w:rPr>
               <w:drawing>
-                <wp:inline distT="0" distB="0" distL="0" distR="0" wp14:anchorId="2EACEBD8" wp14:editId="3AE07A29">
-                  <wp:extent cx="5646420" cy="3120390"/>
-                  <wp:effectExtent l="0" t="0" r="0" b="3810"/>
+                <wp:inline distT="0" distB="0" distL="0" distR="0" wp14:anchorId="2EACEBD8" wp14:editId="06CAF9DB">
+                  <wp:extent cx="3174370" cy="1552504"/>
+                  <wp:effectExtent l="0" t="0" r="0" b="0"/>
                   <wp:docPr id="1336926591" name="Imagen 1"/>
                   <wp:cNvGraphicFramePr>
                     <a:graphicFrameLocks xmlns:a="http://schemas.openxmlformats.org/drawingml/2006/main" noChangeAspect="1"/>
@@ -1426,7 +1597,90 @@
                     <a:graphicData uri="http://schemas.openxmlformats.org/drawingml/2006/picture">
                       <pic:pic xmlns:pic="http://schemas.openxmlformats.org/drawingml/2006/picture">
                         <pic:nvPicPr>
-                          <pic:cNvPr id="1336926591" name=""/>
+                          <pic:cNvPr id="1336926591" name="Imagen 1"/>
+                          <pic:cNvPicPr/>
+                        </pic:nvPicPr>
+                        <pic:blipFill>
+                          <a:blip r:embed="rId8" cstate="print">
+                            <a:extLst>
+                              <a:ext uri="{28A0092B-C50C-407E-A947-70E740481C1C}">
+                                <a14:useLocalDpi xmlns:a14="http://schemas.microsoft.com/office/drawing/2010/main" val="0"/>
+                              </a:ext>
+                            </a:extLst>
+                          </a:blip>
+                          <a:stretch>
+                            <a:fillRect/>
+                          </a:stretch>
+                        </pic:blipFill>
+                        <pic:spPr>
+                          <a:xfrm>
+                            <a:off x="0" y="0"/>
+                            <a:ext cx="3198659" cy="1564383"/>
+                          </a:xfrm>
+                          <a:prstGeom prst="rect">
+                            <a:avLst/>
+                          </a:prstGeom>
+                        </pic:spPr>
+                      </pic:pic>
+                    </a:graphicData>
+                  </a:graphic>
+                </wp:inline>
+              </w:drawing>
+            </w:r>
+          </w:p>
+          <w:p>
+            <w:pPr>
+              <w:rPr>
+                <w:rFonts w:cs="Arial"/>
+                <w:szCs w:val="20"/>
+                <w:lang w:eastAsia="ja-JP"/>
+              </w:rPr>
+            </w:pPr>
+          </w:p>
+          <w:p>
+            <w:pPr>
+              <w:pStyle w:val="Prrafodelista"/>
+              <w:numPr>
+                <w:ilvl w:val="0"/>
+                <w:numId w:val="38"/>
+              </w:numPr>
+              <w:rPr>
+                <w:lang w:val="es-MX"/>
+              </w:rPr>
+            </w:pPr>
+            <w:r>
+              <w:rPr>
+                <w:lang w:val="es-MX"/>
+              </w:rPr>
+              <w:t>Ingresar al aplicativo con unas credenciales validas.</w:t>
+            </w:r>
+          </w:p>
+          <w:p>
+            <w:pPr>
+              <w:jc w:val="center"/>
+              <w:rPr>
+                <w:rFonts w:cs="Arial"/>
+                <w:szCs w:val="20"/>
+                <w:lang w:eastAsia="ja-JP"/>
+              </w:rPr>
+            </w:pPr>
+            <w:r>
+              <w:rPr>
+                <w:noProof/>
+              </w:rPr>
+              <w:drawing>
+                <wp:inline distT="0" distB="0" distL="0" distR="0" wp14:anchorId="42BCD331" wp14:editId="6704B775">
+                  <wp:extent cx="3160012" cy="1546248"/>
+                  <wp:effectExtent l="0" t="0" r="0" b="0"/>
+                  <wp:docPr id="1717573119" name="Imagen 1"/>
+                  <wp:cNvGraphicFramePr>
+                    <a:graphicFrameLocks xmlns:a="http://schemas.openxmlformats.org/drawingml/2006/main" noChangeAspect="1"/>
+                  </wp:cNvGraphicFramePr>
+                  <a:graphic xmlns:a="http://schemas.openxmlformats.org/drawingml/2006/main">
+                    <a:graphicData uri="http://schemas.openxmlformats.org/drawingml/2006/picture">
+                      <pic:pic xmlns:pic="http://schemas.openxmlformats.org/drawingml/2006/picture">
+                        <pic:nvPicPr>
+                          <pic:cNvPr id="1717573119" name=""/>
                           <pic:cNvPicPr/>
                         </pic:nvPicPr>
                         <pic:blipFill>
@@ -1438,7 +1692,7 @@
                         <pic:spPr>
                           <a:xfrm>
                             <a:off x="0" y="0"/>
-                            <a:ext cx="5646420" cy="3120390"/>
+                            <a:ext cx="3193862" cy="1562811"/>
                           </a:xfrm>
                           <a:prstGeom prst="rect">
                             <a:avLst/>
@@ -1456,6 +1710,7 @@
               <w:rPr>
                 <w:rFonts w:cs="Arial"/>
                 <w:szCs w:val="20"/>
+                <w:lang w:eastAsia="ja-JP"/>
               </w:rPr>
             </w:pPr>
           </w:p>
@@ -1463,11 +1718,15 @@
             <w:pPr>
               <w:rPr>
                 <w:rFonts w:cs="Arial"/>
+                <w:szCs w:val="20"/>
+                <w:lang w:eastAsia="ja-JP"/>
               </w:rPr>
             </w:pPr>
             <w:r>
               <w:rPr>
                 <w:rFonts w:cs="Arial"/>
+                <w:szCs w:val="20"/>
+                <w:lang w:eastAsia="ja-JP"/>
               </w:rPr>
               <w:t>NOTA: Imágenes ilustrativas</w:t>
             </w:r>
@@ -1475,12 +1734,16 @@
           <w:p>
             <w:pPr>
               <w:rPr>
-                <w:szCs w:val="20"/>
+                <w:rFonts w:cs="Arial"/>
+                <w:szCs w:val="20"/>
+                <w:lang w:eastAsia="ja-JP"/>
               </w:rPr>
             </w:pPr>
             <w:r>
               <w:rPr>
                 <w:rFonts w:cs="Arial"/>
+                <w:szCs w:val="20"/>
+                <w:lang w:eastAsia="ja-JP"/>
               </w:rPr>
               <w:t>Fin del Caso Prueba.</w:t>
             </w:r>
@@ -1539,6 +1802,7 @@
                 <w:szCs w:val="20"/>
               </w:rPr>
             </w:pPr>
+            <w:proofErr w:type="gramStart"/>
             <w:r>
               <w:rPr>
                 <w:rFonts w:cs="Arial"/>
@@ -1546,8 +1810,17 @@
                 <w:bCs/>
                 <w:szCs w:val="20"/>
               </w:rPr>
-              <w:lastRenderedPageBreak/>
-              <w:t>Id Caso de Prueba Paso</w:t>
+              <w:t>Id</w:t>
+            </w:r>
+            <w:proofErr w:type="gramEnd"/>
+            <w:r>
+              <w:rPr>
+                <w:rFonts w:cs="Arial"/>
+                <w:b/>
+                <w:bCs/>
+                <w:szCs w:val="20"/>
+              </w:rPr>
+              <w:t xml:space="preserve"> Caso de Prueba Paso</w:t>
             </w:r>
           </w:p>
         </w:tc>
@@ -1569,14 +1842,14 @@
                 <w:rFonts w:cs="Arial"/>
                 <w:szCs w:val="20"/>
               </w:rPr>
-              <w:t>8241 - 0</w:t>
+              <w:t>¿????</w:t>
             </w:r>
             <w:r>
               <w:rPr>
                 <w:rFonts w:cs="Arial"/>
                 <w:szCs w:val="20"/>
               </w:rPr>
-              <w:t>2</w:t>
+              <w:t>- 02</w:t>
             </w:r>
           </w:p>
         </w:tc>
@@ -1621,7 +1894,7 @@
                 <w:szCs w:val="20"/>
               </w:rPr>
             </w:pPr>
-            <w:bookmarkStart w:id="14" w:name="_Toc161007774"/>
+            <w:bookmarkStart w:id="14" w:name="_Toc161787812"/>
             <w:proofErr w:type="spellStart"/>
             <w:r>
               <w:rPr>
@@ -1629,42 +1902,28 @@
                 <w:sz w:val="20"/>
                 <w:szCs w:val="20"/>
               </w:rPr>
-              <w:t>CP0</w:t>
-            </w:r>
+              <w:t>CP02_Validar</w:t>
+            </w:r>
+            <w:proofErr w:type="spellEnd"/>
             <w:r>
               <w:rPr>
                 <w:rFonts w:ascii="Montserrat" w:hAnsi="Montserrat"/>
                 <w:sz w:val="20"/>
                 <w:szCs w:val="20"/>
               </w:rPr>
-              <w:t>2</w:t>
-            </w:r>
+              <w:t xml:space="preserve"> </w:t>
+            </w:r>
+            <w:proofErr w:type="spellStart"/>
             <w:r>
               <w:rPr>
                 <w:rFonts w:ascii="Montserrat" w:hAnsi="Montserrat"/>
                 <w:sz w:val="20"/>
                 <w:szCs w:val="20"/>
               </w:rPr>
-              <w:t>_</w:t>
-            </w:r>
-            <w:r>
-              <w:rPr>
-                <w:rFonts w:ascii="Montserrat" w:hAnsi="Montserrat"/>
-                <w:sz w:val="20"/>
-                <w:szCs w:val="20"/>
-              </w:rPr>
-              <w:t>Validar</w:t>
-            </w:r>
+              <w:t>Menu</w:t>
+            </w:r>
+            <w:bookmarkEnd w:id="14"/>
             <w:proofErr w:type="spellEnd"/>
-            <w:r>
-              <w:rPr>
-                <w:rFonts w:ascii="Montserrat" w:hAnsi="Montserrat"/>
-                <w:sz w:val="20"/>
-                <w:szCs w:val="20"/>
-              </w:rPr>
-              <w:t xml:space="preserve"> componentes nuevos</w:t>
-            </w:r>
-            <w:bookmarkEnd w:id="14"/>
           </w:p>
         </w:tc>
         <w:tc>
@@ -1770,6 +2029,7 @@
                 <w:ilvl w:val="0"/>
                 <w:numId w:val="39"/>
               </w:numPr>
+              <w:jc w:val="both"/>
               <w:rPr>
                 <w:lang w:val="es-MX"/>
               </w:rPr>
@@ -1778,18 +2038,64 @@
               <w:rPr>
                 <w:lang w:val="es-MX"/>
               </w:rPr>
-              <w:t>Validar que se encuentre el siguiente tag en el texto “</w:t>
-            </w:r>
-            <w:proofErr w:type="spellStart"/>
+              <w:t>En la opción “</w:t>
+            </w:r>
             <w:r>
               <w:rPr>
                 <w:b/>
                 <w:bCs/>
                 <w:lang w:val="es-MX"/>
               </w:rPr>
-              <w:t>BuscarEnMonitorPagoDetalle</w:t>
-            </w:r>
-            <w:proofErr w:type="spellEnd"/>
+              <w:t>Créditos Fiscales:</w:t>
+            </w:r>
+            <w:r>
+              <w:rPr>
+                <w:b/>
+                <w:bCs/>
+                <w:lang w:val="es-MX"/>
+              </w:rPr>
+              <w:t xml:space="preserve"> </w:t>
+            </w:r>
+            <w:r>
+              <w:rPr>
+                <w:b/>
+                <w:bCs/>
+                <w:lang w:val="es-MX"/>
+              </w:rPr>
+              <w:t>Log de eventos</w:t>
+            </w:r>
+            <w:r>
+              <w:rPr>
+                <w:lang w:val="es-MX"/>
+              </w:rPr>
+              <w:t>” v</w:t>
+            </w:r>
+            <w:r>
+              <w:rPr>
+                <w:lang w:val="es-MX"/>
+              </w:rPr>
+              <w:t xml:space="preserve">alidar que se encuentre </w:t>
+            </w:r>
+            <w:r>
+              <w:rPr>
+                <w:lang w:val="es-MX"/>
+              </w:rPr>
+              <w:t xml:space="preserve">la siguiente opción </w:t>
+            </w:r>
+            <w:r>
+              <w:rPr>
+                <w:lang w:val="es-MX"/>
+              </w:rPr>
+              <w:t>“</w:t>
+            </w:r>
+            <w:r>
+              <w:rPr>
+                <w:b/>
+                <w:bCs/>
+                <w:lang w:val="es-MX"/>
+              </w:rPr>
+              <w:t>Monitor de Pagos</w:t>
+            </w:r>
             <w:r>
               <w:rPr>
                 <w:lang w:val="es-MX"/>
@@ -1802,12 +2108,9 @@
               <w:jc w:val="center"/>
             </w:pPr>
             <w:r>
-              <w:rPr>
-                <w:noProof/>
-              </w:rPr>
               <w:drawing>
-                <wp:inline distT="0" distB="0" distL="0" distR="0" wp14:anchorId="2AA3F0AB" wp14:editId="18A9AB0E">
-                  <wp:extent cx="4621530" cy="2554004"/>
+                <wp:inline distT="0" distB="0" distL="0" distR="0" wp14:anchorId="2AA3F0AB" wp14:editId="7066CC10">
+                  <wp:extent cx="3313092" cy="1621156"/>
                   <wp:effectExtent l="0" t="0" r="0" b="0"/>
                   <wp:docPr id="1913273592" name="Imagen 1"/>
                   <wp:cNvGraphicFramePr>
@@ -1817,11 +2120,17 @@
                     <a:graphicData uri="http://schemas.openxmlformats.org/drawingml/2006/picture">
                       <pic:pic xmlns:pic="http://schemas.openxmlformats.org/drawingml/2006/picture">
                         <pic:nvPicPr>
-                          <pic:cNvPr id="1913273592" name=""/>
+                          <pic:cNvPr id="1913273592" name="Imagen 1"/>
                           <pic:cNvPicPr/>
                         </pic:nvPicPr>
                         <pic:blipFill>
-                          <a:blip r:embed="rId10"/>
+                          <a:blip r:embed="rId10" cstate="print">
+                            <a:extLst>
+                              <a:ext uri="{28A0092B-C50C-407E-A947-70E740481C1C}">
+                                <a14:useLocalDpi xmlns:a14="http://schemas.microsoft.com/office/drawing/2010/main" val="0"/>
+                              </a:ext>
+                            </a:extLst>
+                          </a:blip>
                           <a:stretch>
                             <a:fillRect/>
                           </a:stretch>
@@ -1829,7 +2138,7 @@
                         <pic:spPr>
                           <a:xfrm>
                             <a:off x="0" y="0"/>
-                            <a:ext cx="4627015" cy="2557035"/>
+                            <a:ext cx="3346844" cy="1637671"/>
                           </a:xfrm>
                           <a:prstGeom prst="rect">
                             <a:avLst/>
@@ -1854,6 +2163,7 @@
                 <w:ilvl w:val="0"/>
                 <w:numId w:val="39"/>
               </w:numPr>
+              <w:jc w:val="both"/>
               <w:rPr>
                 <w:lang w:val="es-MX"/>
               </w:rPr>
@@ -1862,23 +2172,51 @@
               <w:rPr>
                 <w:lang w:val="es-MX"/>
               </w:rPr>
-              <w:t>Validar que se encuentre el siguiente tag en el texto “</w:t>
-            </w:r>
-            <w:proofErr w:type="spellStart"/>
+              <w:t>Seleccionar la opción “</w:t>
+            </w:r>
             <w:r>
               <w:rPr>
                 <w:b/>
                 <w:bCs/>
                 <w:lang w:val="es-MX"/>
               </w:rPr>
-              <w:t>BuscarEnMonitorArchivoZIP</w:t>
-            </w:r>
-            <w:proofErr w:type="spellEnd"/>
-            <w:r>
-              <w:rPr>
-                <w:lang w:val="es-MX"/>
-              </w:rPr>
-              <w:t>”</w:t>
+              <w:t>Créditos Fiscales:</w:t>
+            </w:r>
+            <w:r>
+              <w:rPr>
+                <w:b/>
+                <w:bCs/>
+                <w:lang w:val="es-MX"/>
+              </w:rPr>
+              <w:t xml:space="preserve"> </w:t>
+            </w:r>
+            <w:r>
+              <w:rPr>
+                <w:b/>
+                <w:bCs/>
+                <w:lang w:val="es-MX"/>
+              </w:rPr>
+              <w:t>Peticiones</w:t>
+            </w:r>
+            <w:r>
+              <w:rPr>
+                <w:lang w:val="es-MX"/>
+              </w:rPr>
+              <w:t>” y validar que se tenga la opción “</w:t>
+            </w:r>
+            <w:r>
+              <w:rPr>
+                <w:b/>
+                <w:bCs/>
+                <w:lang w:val="es-MX"/>
+              </w:rPr>
+              <w:t>Monitor de Pagos</w:t>
+            </w:r>
+            <w:r>
+              <w:rPr>
+                <w:lang w:val="es-MX"/>
+              </w:rPr>
+              <w:t>”.</w:t>
             </w:r>
           </w:p>
           <w:p>
@@ -1886,12 +2224,9 @@
               <w:jc w:val="center"/>
             </w:pPr>
             <w:r>
-              <w:rPr>
-                <w:noProof/>
-              </w:rPr>
               <w:drawing>
-                <wp:inline distT="0" distB="0" distL="0" distR="0" wp14:anchorId="0AC909BC" wp14:editId="3E7A288B">
-                  <wp:extent cx="4763952" cy="2632710"/>
+                <wp:inline distT="0" distB="0" distL="0" distR="0" wp14:anchorId="0AC909BC" wp14:editId="60C13DA5">
+                  <wp:extent cx="3337162" cy="1636396"/>
                   <wp:effectExtent l="0" t="0" r="0" b="0"/>
                   <wp:docPr id="641147279" name="Imagen 1"/>
                   <wp:cNvGraphicFramePr>
@@ -1901,11 +2236,17 @@
                     <a:graphicData uri="http://schemas.openxmlformats.org/drawingml/2006/picture">
                       <pic:pic xmlns:pic="http://schemas.openxmlformats.org/drawingml/2006/picture">
                         <pic:nvPicPr>
-                          <pic:cNvPr id="641147279" name=""/>
+                          <pic:cNvPr id="641147279" name="Imagen 1"/>
                           <pic:cNvPicPr/>
                         </pic:nvPicPr>
                         <pic:blipFill>
-                          <a:blip r:embed="rId11"/>
+                          <a:blip r:embed="rId11" cstate="print">
+                            <a:extLst>
+                              <a:ext uri="{28A0092B-C50C-407E-A947-70E740481C1C}">
+                                <a14:useLocalDpi xmlns:a14="http://schemas.microsoft.com/office/drawing/2010/main" val="0"/>
+                              </a:ext>
+                            </a:extLst>
+                          </a:blip>
                           <a:stretch>
                             <a:fillRect/>
                           </a:stretch>
@@ -1913,7 +2254,7 @@
                         <pic:spPr>
                           <a:xfrm>
                             <a:off x="0" y="0"/>
-                            <a:ext cx="4773240" cy="2637843"/>
+                            <a:ext cx="3372693" cy="1653819"/>
                           </a:xfrm>
                           <a:prstGeom prst="rect">
                             <a:avLst/>
@@ -1938,6 +2279,7 @@
                 <w:ilvl w:val="0"/>
                 <w:numId w:val="39"/>
               </w:numPr>
+              <w:jc w:val="both"/>
               <w:rPr>
                 <w:lang w:val="es-MX"/>
               </w:rPr>
@@ -1946,24 +2288,57 @@
               <w:rPr>
                 <w:lang w:val="es-MX"/>
               </w:rPr>
-              <w:lastRenderedPageBreak/>
-              <w:t>Validar que se encuentre el siguiente tag en el texto “</w:t>
-            </w:r>
-            <w:proofErr w:type="spellStart"/>
+              <w:t>Seleccionar la opción “</w:t>
+            </w:r>
             <w:r>
               <w:rPr>
                 <w:b/>
                 <w:bCs/>
                 <w:lang w:val="es-MX"/>
               </w:rPr>
-              <w:t>BuscarEnMonitorTareaProgramada</w:t>
-            </w:r>
-            <w:proofErr w:type="spellEnd"/>
-            <w:r>
-              <w:rPr>
-                <w:lang w:val="es-MX"/>
-              </w:rPr>
-              <w:t>”</w:t>
+              <w:t>Traductor</w:t>
+            </w:r>
+            <w:r>
+              <w:rPr>
+                <w:b/>
+                <w:bCs/>
+                <w:lang w:val="es-MX"/>
+              </w:rPr>
+              <w:t>:</w:t>
+            </w:r>
+            <w:r>
+              <w:rPr>
+                <w:lang w:val="es-MX"/>
+              </w:rPr>
+              <w:t xml:space="preserve"> </w:t>
+            </w:r>
+            <w:r>
+              <w:rPr>
+                <w:b/>
+                <w:bCs/>
+                <w:lang w:val="es-MX"/>
+              </w:rPr>
+              <w:t>Log de eventos</w:t>
+            </w:r>
+            <w:r>
+              <w:rPr>
+                <w:lang w:val="es-MX"/>
+              </w:rPr>
+              <w:t>” y validar que se tenga la opción “</w:t>
+            </w:r>
+            <w:r>
+              <w:rPr>
+                <w:b/>
+                <w:bCs/>
+                <w:lang w:val="es-MX"/>
+              </w:rPr>
+              <w:t>Monitor de Pagos</w:t>
+            </w:r>
+            <w:r>
+              <w:rPr>
+                <w:lang w:val="es-MX"/>
+              </w:rPr>
+              <w:t>”.</w:t>
             </w:r>
           </w:p>
           <w:p>
@@ -1975,12 +2350,9 @@
               </w:rPr>
             </w:pPr>
             <w:r>
-              <w:rPr>
-                <w:noProof/>
-              </w:rPr>
               <w:drawing>
-                <wp:inline distT="0" distB="0" distL="0" distR="0" wp14:anchorId="696013CD" wp14:editId="62D6817B">
-                  <wp:extent cx="4831080" cy="2669808"/>
+                <wp:inline distT="0" distB="0" distL="0" distR="0" wp14:anchorId="696013CD" wp14:editId="7021EE56">
+                  <wp:extent cx="3364852" cy="1641476"/>
                   <wp:effectExtent l="0" t="0" r="0" b="0"/>
                   <wp:docPr id="928285498" name="Imagen 1"/>
                   <wp:cNvGraphicFramePr>
@@ -1990,11 +2362,17 @@
                     <a:graphicData uri="http://schemas.openxmlformats.org/drawingml/2006/picture">
                       <pic:pic xmlns:pic="http://schemas.openxmlformats.org/drawingml/2006/picture">
                         <pic:nvPicPr>
-                          <pic:cNvPr id="928285498" name=""/>
+                          <pic:cNvPr id="928285498" name="Imagen 1"/>
                           <pic:cNvPicPr/>
                         </pic:nvPicPr>
                         <pic:blipFill>
-                          <a:blip r:embed="rId12"/>
+                          <a:blip r:embed="rId12" cstate="print">
+                            <a:extLst>
+                              <a:ext uri="{28A0092B-C50C-407E-A947-70E740481C1C}">
+                                <a14:useLocalDpi xmlns:a14="http://schemas.microsoft.com/office/drawing/2010/main" val="0"/>
+                              </a:ext>
+                            </a:extLst>
+                          </a:blip>
                           <a:stretch>
                             <a:fillRect/>
                           </a:stretch>
@@ -2002,7 +2380,7 @@
                         <pic:spPr>
                           <a:xfrm>
                             <a:off x="0" y="0"/>
-                            <a:ext cx="4833715" cy="2671264"/>
+                            <a:ext cx="3396613" cy="1656970"/>
                           </a:xfrm>
                           <a:prstGeom prst="rect">
                             <a:avLst/>
@@ -2017,12 +2395,230 @@
           </w:p>
           <w:p>
             <w:pPr>
+              <w:rPr>
+                <w:rFonts w:cs="Arial"/>
+                <w:szCs w:val="20"/>
+              </w:rPr>
+            </w:pPr>
+          </w:p>
+          <w:p>
+            <w:pPr>
+              <w:pStyle w:val="Prrafodelista"/>
+              <w:numPr>
+                <w:ilvl w:val="0"/>
+                <w:numId w:val="39"/>
+              </w:numPr>
+              <w:jc w:val="both"/>
+              <w:rPr>
+                <w:lang w:val="es-MX"/>
+              </w:rPr>
+            </w:pPr>
+            <w:r>
+              <w:rPr>
+                <w:lang w:val="es-MX"/>
+              </w:rPr>
+              <w:t>Seleccionar la opción “</w:t>
+            </w:r>
+            <w:r>
+              <w:rPr>
+                <w:b/>
+                <w:bCs/>
+                <w:lang w:val="es-MX"/>
+              </w:rPr>
+              <w:t>Traductor:</w:t>
+            </w:r>
+            <w:r>
+              <w:rPr>
+                <w:lang w:val="es-MX"/>
+              </w:rPr>
+              <w:t xml:space="preserve"> </w:t>
+            </w:r>
+            <w:r>
+              <w:rPr>
+                <w:b/>
+                <w:bCs/>
+                <w:lang w:val="es-MX"/>
+              </w:rPr>
+              <w:t>Bitácora</w:t>
+            </w:r>
+            <w:r>
+              <w:rPr>
+                <w:lang w:val="es-MX"/>
+              </w:rPr>
+              <w:t>” y validar que se tenga la opción “</w:t>
+            </w:r>
+            <w:r>
+              <w:rPr>
+                <w:b/>
+                <w:bCs/>
+                <w:lang w:val="es-MX"/>
+              </w:rPr>
+              <w:t>Monitor de Pagos</w:t>
+            </w:r>
+            <w:r>
+              <w:rPr>
+                <w:lang w:val="es-MX"/>
+              </w:rPr>
+              <w:t>”.</w:t>
+            </w:r>
+          </w:p>
+          <w:p>
+            <w:pPr>
               <w:jc w:val="center"/>
+            </w:pPr>
+            <w:r>
+              <w:rPr>
+                <w:noProof/>
+              </w:rPr>
+              <w:drawing>
+                <wp:inline distT="0" distB="0" distL="0" distR="0" wp14:anchorId="431014CF" wp14:editId="277289EC">
+                  <wp:extent cx="3364866" cy="1643148"/>
+                  <wp:effectExtent l="0" t="0" r="0" b="0"/>
+                  <wp:docPr id="1216082957" name="Imagen 1"/>
+                  <wp:cNvGraphicFramePr>
+                    <a:graphicFrameLocks xmlns:a="http://schemas.openxmlformats.org/drawingml/2006/main" noChangeAspect="1"/>
+                  </wp:cNvGraphicFramePr>
+                  <a:graphic xmlns:a="http://schemas.openxmlformats.org/drawingml/2006/main">
+                    <a:graphicData uri="http://schemas.openxmlformats.org/drawingml/2006/picture">
+                      <pic:pic xmlns:pic="http://schemas.openxmlformats.org/drawingml/2006/picture">
+                        <pic:nvPicPr>
+                          <pic:cNvPr id="1216082957" name="Imagen 1"/>
+                          <pic:cNvPicPr/>
+                        </pic:nvPicPr>
+                        <pic:blipFill>
+                          <a:blip r:embed="rId13" cstate="print">
+                            <a:extLst>
+                              <a:ext uri="{28A0092B-C50C-407E-A947-70E740481C1C}">
+                                <a14:useLocalDpi xmlns:a14="http://schemas.microsoft.com/office/drawing/2010/main" val="0"/>
+                              </a:ext>
+                            </a:extLst>
+                          </a:blip>
+                          <a:stretch>
+                            <a:fillRect/>
+                          </a:stretch>
+                        </pic:blipFill>
+                        <pic:spPr>
+                          <a:xfrm>
+                            <a:off x="0" y="0"/>
+                            <a:ext cx="3378299" cy="1649708"/>
+                          </a:xfrm>
+                          <a:prstGeom prst="rect">
+                            <a:avLst/>
+                          </a:prstGeom>
+                        </pic:spPr>
+                      </pic:pic>
+                    </a:graphicData>
+                  </a:graphic>
+                </wp:inline>
+              </w:drawing>
+            </w:r>
+          </w:p>
+          <w:p/>
+          <w:p>
+            <w:pPr>
+              <w:pStyle w:val="Prrafodelista"/>
+              <w:numPr>
+                <w:ilvl w:val="0"/>
+                <w:numId w:val="39"/>
+              </w:numPr>
+              <w:jc w:val="both"/>
+              <w:rPr>
+                <w:lang w:val="es-MX"/>
+              </w:rPr>
+            </w:pPr>
+            <w:r>
+              <w:rPr>
+                <w:lang w:val="es-MX"/>
+              </w:rPr>
+              <w:t>Seleccionar la opción “</w:t>
+            </w:r>
+            <w:proofErr w:type="spellStart"/>
+            <w:r>
+              <w:rPr>
+                <w:b/>
+                <w:bCs/>
+                <w:lang w:val="es-MX"/>
+              </w:rPr>
+              <w:t>Template</w:t>
+            </w:r>
+            <w:proofErr w:type="spellEnd"/>
+            <w:r>
+              <w:rPr>
+                <w:b/>
+                <w:bCs/>
+                <w:lang w:val="es-MX"/>
+              </w:rPr>
+              <w:t>:  Log de eventos</w:t>
+            </w:r>
+            <w:r>
+              <w:rPr>
+                <w:lang w:val="es-MX"/>
+              </w:rPr>
+              <w:t>” y validar que se tenga la opción “</w:t>
+            </w:r>
+            <w:r>
+              <w:rPr>
+                <w:b/>
+                <w:bCs/>
+                <w:lang w:val="es-MX"/>
+              </w:rPr>
+              <w:t>Monitor de Pagos</w:t>
+            </w:r>
+            <w:r>
+              <w:rPr>
+                <w:lang w:val="es-MX"/>
+              </w:rPr>
+              <w:t>”.</w:t>
+            </w:r>
+          </w:p>
+          <w:p>
+            <w:pPr>
+              <w:jc w:val="center"/>
               <w:rPr>
                 <w:rFonts w:cs="Arial"/>
                 <w:szCs w:val="20"/>
               </w:rPr>
             </w:pPr>
+            <w:r>
+              <w:rPr>
+                <w:noProof/>
+              </w:rPr>
+              <w:drawing>
+                <wp:inline distT="0" distB="0" distL="0" distR="0" wp14:anchorId="2A2E8D97" wp14:editId="7459788C">
+                  <wp:extent cx="3350260" cy="1644612"/>
+                  <wp:effectExtent l="0" t="0" r="0" b="0"/>
+                  <wp:docPr id="1669650901" name="Imagen 1"/>
+                  <wp:cNvGraphicFramePr>
+                    <a:graphicFrameLocks xmlns:a="http://schemas.openxmlformats.org/drawingml/2006/main" noChangeAspect="1"/>
+                  </wp:cNvGraphicFramePr>
+                  <a:graphic xmlns:a="http://schemas.openxmlformats.org/drawingml/2006/main">
+                    <a:graphicData uri="http://schemas.openxmlformats.org/drawingml/2006/picture">
+                      <pic:pic xmlns:pic="http://schemas.openxmlformats.org/drawingml/2006/picture">
+                        <pic:nvPicPr>
+                          <pic:cNvPr id="1669650901" name=""/>
+                          <pic:cNvPicPr/>
+                        </pic:nvPicPr>
+                        <pic:blipFill>
+                          <a:blip r:embed="rId14"/>
+                          <a:stretch>
+                            <a:fillRect/>
+                          </a:stretch>
+                        </pic:blipFill>
+                        <pic:spPr>
+                          <a:xfrm>
+                            <a:off x="0" y="0"/>
+                            <a:ext cx="3360431" cy="1649605"/>
+                          </a:xfrm>
+                          <a:prstGeom prst="rect">
+                            <a:avLst/>
+                          </a:prstGeom>
+                        </pic:spPr>
+                      </pic:pic>
+                    </a:graphicData>
+                  </a:graphic>
+                </wp:inline>
+              </w:drawing>
+            </w:r>
           </w:p>
           <w:p>
             <w:pPr>
@@ -2068,9 +2664,885 @@
         </w:rPr>
       </w:pPr>
     </w:p>
+    <w:tbl>
+      <w:tblPr>
+        <w:tblW w:w="9108" w:type="dxa"/>
+        <w:jc w:val="center"/>
+        <w:tblBorders>
+          <w:top w:val="single" w:sz="4" w:space="0" w:color="auto"/>
+          <w:left w:val="single" w:sz="4" w:space="0" w:color="auto"/>
+          <w:bottom w:val="single" w:sz="4" w:space="0" w:color="auto"/>
+          <w:right w:val="single" w:sz="4" w:space="0" w:color="auto"/>
+          <w:insideH w:val="single" w:sz="4" w:space="0" w:color="auto"/>
+          <w:insideV w:val="single" w:sz="4" w:space="0" w:color="auto"/>
+        </w:tblBorders>
+        <w:shd w:val="clear" w:color="auto" w:fill="CCCCCC"/>
+        <w:tblLayout w:type="fixed"/>
+        <w:tblLook w:val="0000" w:firstRow="0" w:lastRow="0" w:firstColumn="0" w:lastColumn="0" w:noHBand="0" w:noVBand="0"/>
+      </w:tblPr>
+      <w:tblGrid>
+        <w:gridCol w:w="1695"/>
+        <w:gridCol w:w="1134"/>
+        <w:gridCol w:w="1842"/>
+        <w:gridCol w:w="1985"/>
+        <w:gridCol w:w="1134"/>
+        <w:gridCol w:w="1318"/>
+      </w:tblGrid>
+      <w:tr>
+        <w:trPr>
+          <w:jc w:val="center"/>
+        </w:trPr>
+        <w:tc>
+          <w:tcPr>
+            <w:tcW w:w="1695" w:type="dxa"/>
+            <w:shd w:val="clear" w:color="auto" w:fill="CCCCCC"/>
+            <w:vAlign w:val="center"/>
+          </w:tcPr>
+          <w:p>
+            <w:pPr>
+              <w:jc w:val="center"/>
+              <w:rPr>
+                <w:rFonts w:cs="Arial"/>
+                <w:b/>
+                <w:bCs/>
+                <w:szCs w:val="20"/>
+              </w:rPr>
+            </w:pPr>
+            <w:proofErr w:type="gramStart"/>
+            <w:r>
+              <w:rPr>
+                <w:rFonts w:cs="Arial"/>
+                <w:b/>
+                <w:bCs/>
+                <w:szCs w:val="20"/>
+              </w:rPr>
+              <w:t>Id</w:t>
+            </w:r>
+            <w:proofErr w:type="gramEnd"/>
+            <w:r>
+              <w:rPr>
+                <w:rFonts w:cs="Arial"/>
+                <w:b/>
+                <w:bCs/>
+                <w:szCs w:val="20"/>
+              </w:rPr>
+              <w:t xml:space="preserve"> Caso de Prueba Paso</w:t>
+            </w:r>
+          </w:p>
+        </w:tc>
+        <w:tc>
+          <w:tcPr>
+            <w:tcW w:w="1134" w:type="dxa"/>
+            <w:shd w:val="clear" w:color="auto" w:fill="CCCCCC"/>
+            <w:vAlign w:val="center"/>
+          </w:tcPr>
+          <w:p>
+            <w:pPr>
+              <w:rPr>
+                <w:rFonts w:cs="Arial"/>
+                <w:szCs w:val="20"/>
+              </w:rPr>
+            </w:pPr>
+            <w:r>
+              <w:rPr>
+                <w:rFonts w:cs="Arial"/>
+                <w:szCs w:val="20"/>
+              </w:rPr>
+              <w:t>¿????- 0</w:t>
+            </w:r>
+            <w:r>
+              <w:rPr>
+                <w:rFonts w:cs="Arial"/>
+                <w:szCs w:val="20"/>
+              </w:rPr>
+              <w:t>3</w:t>
+            </w:r>
+          </w:p>
+        </w:tc>
+        <w:tc>
+          <w:tcPr>
+            <w:tcW w:w="1842" w:type="dxa"/>
+            <w:shd w:val="clear" w:color="auto" w:fill="CCCCCC"/>
+            <w:vAlign w:val="center"/>
+          </w:tcPr>
+          <w:p>
+            <w:pPr>
+              <w:rPr>
+                <w:rFonts w:cs="Arial"/>
+                <w:b/>
+                <w:bCs/>
+                <w:szCs w:val="20"/>
+              </w:rPr>
+            </w:pPr>
+            <w:r>
+              <w:rPr>
+                <w:rFonts w:cs="Arial"/>
+                <w:b/>
+                <w:bCs/>
+                <w:szCs w:val="20"/>
+              </w:rPr>
+              <w:t xml:space="preserve">Funcionalidad </w:t>
+            </w:r>
+          </w:p>
+        </w:tc>
+        <w:tc>
+          <w:tcPr>
+            <w:tcW w:w="1985" w:type="dxa"/>
+            <w:shd w:val="clear" w:color="auto" w:fill="CCCCCC"/>
+            <w:vAlign w:val="center"/>
+          </w:tcPr>
+          <w:p>
+            <w:pPr>
+              <w:pStyle w:val="Ttulo3"/>
+              <w:rPr>
+                <w:rFonts w:ascii="Montserrat" w:hAnsi="Montserrat"/>
+                <w:sz w:val="20"/>
+                <w:szCs w:val="20"/>
+              </w:rPr>
+            </w:pPr>
+            <w:bookmarkStart w:id="15" w:name="_Toc161787813"/>
+            <w:proofErr w:type="spellStart"/>
+            <w:r>
+              <w:rPr>
+                <w:rFonts w:ascii="Montserrat" w:hAnsi="Montserrat"/>
+                <w:sz w:val="20"/>
+                <w:szCs w:val="20"/>
+              </w:rPr>
+              <w:t>CP0</w:t>
+            </w:r>
+            <w:r>
+              <w:rPr>
+                <w:rFonts w:ascii="Montserrat" w:hAnsi="Montserrat"/>
+                <w:sz w:val="20"/>
+                <w:szCs w:val="20"/>
+              </w:rPr>
+              <w:t>3</w:t>
+            </w:r>
+            <w:r>
+              <w:rPr>
+                <w:rFonts w:ascii="Montserrat" w:hAnsi="Montserrat"/>
+                <w:sz w:val="20"/>
+                <w:szCs w:val="20"/>
+              </w:rPr>
+              <w:t>_Validar</w:t>
+            </w:r>
+            <w:proofErr w:type="spellEnd"/>
+            <w:r>
+              <w:rPr>
+                <w:rFonts w:ascii="Montserrat" w:hAnsi="Montserrat"/>
+                <w:sz w:val="20"/>
+                <w:szCs w:val="20"/>
+              </w:rPr>
+              <w:t xml:space="preserve"> </w:t>
+            </w:r>
+            <w:r>
+              <w:rPr>
+                <w:rFonts w:ascii="Montserrat" w:hAnsi="Montserrat"/>
+                <w:sz w:val="20"/>
+                <w:szCs w:val="20"/>
+              </w:rPr>
+              <w:t>Pantalla nueva</w:t>
+            </w:r>
+            <w:bookmarkEnd w:id="15"/>
+          </w:p>
+        </w:tc>
+        <w:tc>
+          <w:tcPr>
+            <w:tcW w:w="1134" w:type="dxa"/>
+            <w:shd w:val="clear" w:color="auto" w:fill="CCCCCC"/>
+            <w:vAlign w:val="center"/>
+          </w:tcPr>
+          <w:p>
+            <w:pPr>
+              <w:jc w:val="center"/>
+              <w:rPr>
+                <w:rFonts w:cs="Arial"/>
+                <w:b/>
+                <w:bCs/>
+                <w:szCs w:val="20"/>
+              </w:rPr>
+            </w:pPr>
+            <w:r>
+              <w:rPr>
+                <w:rFonts w:cs="Arial"/>
+                <w:b/>
+                <w:bCs/>
+                <w:szCs w:val="20"/>
+              </w:rPr>
+              <w:t>Tipo de Prueba</w:t>
+            </w:r>
+          </w:p>
+        </w:tc>
+        <w:tc>
+          <w:tcPr>
+            <w:tcW w:w="1318" w:type="dxa"/>
+            <w:shd w:val="clear" w:color="auto" w:fill="CCCCCC"/>
+            <w:vAlign w:val="center"/>
+          </w:tcPr>
+          <w:p>
+            <w:pPr>
+              <w:jc w:val="both"/>
+              <w:rPr>
+                <w:rFonts w:cs="Arial"/>
+                <w:bCs/>
+                <w:szCs w:val="20"/>
+              </w:rPr>
+            </w:pPr>
+            <w:r>
+              <w:rPr>
+                <w:rFonts w:cs="Arial"/>
+                <w:bCs/>
+              </w:rPr>
+              <w:t>Prueba Funcional</w:t>
+            </w:r>
+          </w:p>
+        </w:tc>
+      </w:tr>
+      <w:tr>
+        <w:trPr>
+          <w:jc w:val="center"/>
+        </w:trPr>
+        <w:tc>
+          <w:tcPr>
+            <w:tcW w:w="9108" w:type="dxa"/>
+            <w:gridSpan w:val="6"/>
+            <w:tcBorders>
+              <w:bottom w:val="single" w:sz="4" w:space="0" w:color="auto"/>
+            </w:tcBorders>
+            <w:shd w:val="clear" w:color="auto" w:fill="CCCCCC"/>
+            <w:vAlign w:val="center"/>
+          </w:tcPr>
+          <w:p>
+            <w:pPr>
+              <w:rPr>
+                <w:rFonts w:cs="Arial"/>
+                <w:b/>
+                <w:szCs w:val="20"/>
+              </w:rPr>
+            </w:pPr>
+            <w:r>
+              <w:rPr>
+                <w:rFonts w:cs="Arial"/>
+                <w:b/>
+                <w:szCs w:val="20"/>
+              </w:rPr>
+              <w:t>Resultados Obtenidos</w:t>
+            </w:r>
+          </w:p>
+        </w:tc>
+      </w:tr>
+      <w:tr>
+        <w:trPr>
+          <w:jc w:val="center"/>
+        </w:trPr>
+        <w:tc>
+          <w:tcPr>
+            <w:tcW w:w="9108" w:type="dxa"/>
+            <w:gridSpan w:val="6"/>
+            <w:shd w:val="clear" w:color="auto" w:fill="auto"/>
+            <w:vAlign w:val="center"/>
+          </w:tcPr>
+          <w:p>
+            <w:pPr>
+              <w:pStyle w:val="Prrafodelista"/>
+              <w:numPr>
+                <w:ilvl w:val="0"/>
+                <w:numId w:val="43"/>
+              </w:numPr>
+              <w:jc w:val="both"/>
+              <w:rPr>
+                <w:lang w:val="es-MX"/>
+              </w:rPr>
+            </w:pPr>
+            <w:r>
+              <w:rPr>
+                <w:lang w:val="es-MX"/>
+              </w:rPr>
+              <w:t>En la opción “</w:t>
+            </w:r>
+            <w:r>
+              <w:rPr>
+                <w:b/>
+                <w:bCs/>
+                <w:lang w:val="es-MX"/>
+              </w:rPr>
+              <w:t>Traductor:</w:t>
+            </w:r>
+            <w:r>
+              <w:rPr>
+                <w:lang w:val="es-MX"/>
+              </w:rPr>
+              <w:t xml:space="preserve"> </w:t>
+            </w:r>
+            <w:r>
+              <w:rPr>
+                <w:b/>
+                <w:bCs/>
+                <w:lang w:val="es-MX"/>
+              </w:rPr>
+              <w:t>Monitor de Pagos</w:t>
+            </w:r>
+            <w:r>
+              <w:rPr>
+                <w:lang w:val="es-MX"/>
+              </w:rPr>
+              <w:t>”</w:t>
+            </w:r>
+            <w:r>
+              <w:rPr>
+                <w:lang w:val="es-MX"/>
+              </w:rPr>
+              <w:t xml:space="preserve"> validar se cargue las opciones de</w:t>
+            </w:r>
+            <w:r>
+              <w:rPr>
+                <w:lang w:val="es-MX"/>
+              </w:rPr>
+              <w:t xml:space="preserve"> </w:t>
+            </w:r>
+            <w:r>
+              <w:rPr>
+                <w:lang w:val="es-MX"/>
+              </w:rPr>
+              <w:t>l</w:t>
+            </w:r>
+            <w:r>
+              <w:rPr>
+                <w:lang w:val="es-MX"/>
+              </w:rPr>
+              <w:t>os</w:t>
+            </w:r>
+            <w:r>
+              <w:rPr>
+                <w:lang w:val="es-MX"/>
+              </w:rPr>
+              <w:t xml:space="preserve"> </w:t>
+            </w:r>
+            <w:r>
+              <w:rPr>
+                <w:lang w:val="es-MX"/>
+              </w:rPr>
+              <w:t>monitores</w:t>
+            </w:r>
+            <w:r>
+              <w:rPr>
+                <w:lang w:val="es-MX"/>
+              </w:rPr>
+              <w:t>.</w:t>
+            </w:r>
+          </w:p>
+          <w:p>
+            <w:pPr>
+              <w:jc w:val="center"/>
+              <w:rPr>
+                <w:rFonts w:cs="Arial"/>
+                <w:szCs w:val="20"/>
+              </w:rPr>
+            </w:pPr>
+            <w:r>
+              <w:lastRenderedPageBreak/>
+              <w:drawing>
+                <wp:inline distT="0" distB="0" distL="0" distR="0" wp14:anchorId="0B27E64C" wp14:editId="2DF92109">
+                  <wp:extent cx="3963627" cy="1933575"/>
+                  <wp:effectExtent l="0" t="0" r="0" b="0"/>
+                  <wp:docPr id="473545452" name="Imagen 1"/>
+                  <wp:cNvGraphicFramePr>
+                    <a:graphicFrameLocks xmlns:a="http://schemas.openxmlformats.org/drawingml/2006/main" noChangeAspect="1"/>
+                  </wp:cNvGraphicFramePr>
+                  <a:graphic xmlns:a="http://schemas.openxmlformats.org/drawingml/2006/main">
+                    <a:graphicData uri="http://schemas.openxmlformats.org/drawingml/2006/picture">
+                      <pic:pic xmlns:pic="http://schemas.openxmlformats.org/drawingml/2006/picture">
+                        <pic:nvPicPr>
+                          <pic:cNvPr id="473545452" name="Imagen 1"/>
+                          <pic:cNvPicPr/>
+                        </pic:nvPicPr>
+                        <pic:blipFill>
+                          <a:blip r:embed="rId15" cstate="print">
+                            <a:extLst>
+                              <a:ext uri="{28A0092B-C50C-407E-A947-70E740481C1C}">
+                                <a14:useLocalDpi xmlns:a14="http://schemas.microsoft.com/office/drawing/2010/main" val="0"/>
+                              </a:ext>
+                            </a:extLst>
+                          </a:blip>
+                          <a:stretch>
+                            <a:fillRect/>
+                          </a:stretch>
+                        </pic:blipFill>
+                        <pic:spPr>
+                          <a:xfrm>
+                            <a:off x="0" y="0"/>
+                            <a:ext cx="3974638" cy="1938946"/>
+                          </a:xfrm>
+                          <a:prstGeom prst="rect">
+                            <a:avLst/>
+                          </a:prstGeom>
+                        </pic:spPr>
+                      </pic:pic>
+                    </a:graphicData>
+                  </a:graphic>
+                </wp:inline>
+              </w:drawing>
+            </w:r>
+          </w:p>
+          <w:p>
+            <w:pPr>
+              <w:rPr>
+                <w:rFonts w:cs="Arial"/>
+                <w:szCs w:val="20"/>
+              </w:rPr>
+            </w:pPr>
+          </w:p>
+          <w:p>
+            <w:pPr>
+              <w:pStyle w:val="Prrafodelista"/>
+              <w:numPr>
+                <w:ilvl w:val="0"/>
+                <w:numId w:val="43"/>
+              </w:numPr>
+              <w:jc w:val="both"/>
+              <w:rPr>
+                <w:lang w:val="es-MX"/>
+              </w:rPr>
+            </w:pPr>
+            <w:r>
+              <w:rPr>
+                <w:lang w:val="es-MX"/>
+              </w:rPr>
+              <w:t>Seleccionar la opción “</w:t>
+            </w:r>
+            <w:r>
+              <w:rPr>
+                <w:b/>
+                <w:bCs/>
+                <w:lang w:val="es-MX"/>
+              </w:rPr>
+              <w:t>Detalle de pagos</w:t>
+            </w:r>
+            <w:r>
+              <w:rPr>
+                <w:lang w:val="es-MX"/>
+              </w:rPr>
+              <w:t xml:space="preserve">” y validar que se </w:t>
+            </w:r>
+            <w:r>
+              <w:rPr>
+                <w:lang w:val="es-MX"/>
+              </w:rPr>
+              <w:t>muestra la siguiente pantalla y que se carguen los catálogos “</w:t>
+            </w:r>
+            <w:r>
+              <w:rPr>
+                <w:b/>
+                <w:bCs/>
+                <w:lang w:val="es-MX"/>
+              </w:rPr>
+              <w:t>Tipo de Pago</w:t>
+            </w:r>
+            <w:r>
+              <w:rPr>
+                <w:lang w:val="es-MX"/>
+              </w:rPr>
+              <w:t>”, “</w:t>
+            </w:r>
+            <w:r>
+              <w:rPr>
+                <w:b/>
+                <w:bCs/>
+                <w:lang w:val="es-MX"/>
+              </w:rPr>
+              <w:t>Estatus</w:t>
+            </w:r>
+            <w:r>
+              <w:rPr>
+                <w:lang w:val="es-MX"/>
+              </w:rPr>
+              <w:t>” y “</w:t>
+            </w:r>
+            <w:r>
+              <w:rPr>
+                <w:b/>
+                <w:bCs/>
+                <w:lang w:val="es-MX"/>
+              </w:rPr>
+              <w:t>Banco</w:t>
+            </w:r>
+            <w:r>
+              <w:rPr>
+                <w:lang w:val="es-MX"/>
+              </w:rPr>
+              <w:t>”</w:t>
+            </w:r>
+            <w:r>
+              <w:rPr>
+                <w:lang w:val="es-MX"/>
+              </w:rPr>
+              <w:t>.</w:t>
+            </w:r>
+          </w:p>
+          <w:p>
+            <w:pPr>
+              <w:jc w:val="center"/>
+            </w:pPr>
+            <w:r>
+              <w:rPr>
+                <w:noProof/>
+              </w:rPr>
+              <w:drawing>
+                <wp:inline distT="0" distB="0" distL="0" distR="0" wp14:anchorId="5A500CA6" wp14:editId="6E14C5E7">
+                  <wp:extent cx="4068179" cy="1990725"/>
+                  <wp:effectExtent l="0" t="0" r="0" b="0"/>
+                  <wp:docPr id="22430128" name="Imagen 1"/>
+                  <wp:cNvGraphicFramePr>
+                    <a:graphicFrameLocks xmlns:a="http://schemas.openxmlformats.org/drawingml/2006/main" noChangeAspect="1"/>
+                  </wp:cNvGraphicFramePr>
+                  <a:graphic xmlns:a="http://schemas.openxmlformats.org/drawingml/2006/main">
+                    <a:graphicData uri="http://schemas.openxmlformats.org/drawingml/2006/picture">
+                      <pic:pic xmlns:pic="http://schemas.openxmlformats.org/drawingml/2006/picture">
+                        <pic:nvPicPr>
+                          <pic:cNvPr id="22430128" name="Imagen 1"/>
+                          <pic:cNvPicPr/>
+                        </pic:nvPicPr>
+                        <pic:blipFill>
+                          <a:blip r:embed="rId16" cstate="print">
+                            <a:extLst>
+                              <a:ext uri="{28A0092B-C50C-407E-A947-70E740481C1C}">
+                                <a14:useLocalDpi xmlns:a14="http://schemas.microsoft.com/office/drawing/2010/main" val="0"/>
+                              </a:ext>
+                            </a:extLst>
+                          </a:blip>
+                          <a:stretch>
+                            <a:fillRect/>
+                          </a:stretch>
+                        </pic:blipFill>
+                        <pic:spPr>
+                          <a:xfrm>
+                            <a:off x="0" y="0"/>
+                            <a:ext cx="4080501" cy="1996755"/>
+                          </a:xfrm>
+                          <a:prstGeom prst="rect">
+                            <a:avLst/>
+                          </a:prstGeom>
+                        </pic:spPr>
+                      </pic:pic>
+                    </a:graphicData>
+                  </a:graphic>
+                </wp:inline>
+              </w:drawing>
+            </w:r>
+          </w:p>
+          <w:p/>
+          <w:p>
+            <w:pPr>
+              <w:pStyle w:val="Prrafodelista"/>
+              <w:numPr>
+                <w:ilvl w:val="0"/>
+                <w:numId w:val="43"/>
+              </w:numPr>
+              <w:jc w:val="both"/>
+              <w:rPr>
+                <w:lang w:val="es-MX"/>
+              </w:rPr>
+            </w:pPr>
+            <w:r>
+              <w:rPr>
+                <w:lang w:val="es-MX"/>
+              </w:rPr>
+              <w:t>Seleccionar la opción “</w:t>
+            </w:r>
+            <w:r>
+              <w:rPr>
+                <w:b/>
+                <w:bCs/>
+                <w:lang w:val="es-MX"/>
+              </w:rPr>
+              <w:t>Archivos ZIP</w:t>
+            </w:r>
+            <w:r>
+              <w:rPr>
+                <w:lang w:val="es-MX"/>
+              </w:rPr>
+              <w:t xml:space="preserve">” </w:t>
+            </w:r>
+            <w:r>
+              <w:rPr>
+                <w:lang w:val="es-MX"/>
+              </w:rPr>
+              <w:t>y validar que se muestra la siguiente pantalla y que se carguen los catálogos “</w:t>
+            </w:r>
+            <w:r>
+              <w:rPr>
+                <w:b/>
+                <w:bCs/>
+                <w:lang w:val="es-MX"/>
+              </w:rPr>
+              <w:t>Tipo de Pago</w:t>
+            </w:r>
+            <w:r>
+              <w:rPr>
+                <w:lang w:val="es-MX"/>
+              </w:rPr>
+              <w:t>”</w:t>
+            </w:r>
+            <w:r>
+              <w:rPr>
+                <w:lang w:val="es-MX"/>
+              </w:rPr>
+              <w:t>.</w:t>
+            </w:r>
+          </w:p>
+          <w:p>
+            <w:pPr>
+              <w:jc w:val="center"/>
+              <w:rPr>
+                <w:rFonts w:cs="Arial"/>
+                <w:szCs w:val="20"/>
+              </w:rPr>
+            </w:pPr>
+            <w:r>
+              <w:rPr>
+                <w:noProof/>
+              </w:rPr>
+              <w:drawing>
+                <wp:inline distT="0" distB="0" distL="0" distR="0" wp14:anchorId="0B540A5C" wp14:editId="044883B6">
+                  <wp:extent cx="4124703" cy="2016335"/>
+                  <wp:effectExtent l="0" t="0" r="0" b="0"/>
+                  <wp:docPr id="1621670195" name="Imagen 1"/>
+                  <wp:cNvGraphicFramePr>
+                    <a:graphicFrameLocks xmlns:a="http://schemas.openxmlformats.org/drawingml/2006/main" noChangeAspect="1"/>
+                  </wp:cNvGraphicFramePr>
+                  <a:graphic xmlns:a="http://schemas.openxmlformats.org/drawingml/2006/main">
+                    <a:graphicData uri="http://schemas.openxmlformats.org/drawingml/2006/picture">
+                      <pic:pic xmlns:pic="http://schemas.openxmlformats.org/drawingml/2006/picture">
+                        <pic:nvPicPr>
+                          <pic:cNvPr id="1621670195" name="Imagen 1"/>
+                          <pic:cNvPicPr/>
+                        </pic:nvPicPr>
+                        <pic:blipFill>
+                          <a:blip r:embed="rId17">
+                            <a:extLst>
+                              <a:ext uri="{28A0092B-C50C-407E-A947-70E740481C1C}">
+                                <a14:useLocalDpi xmlns:a14="http://schemas.microsoft.com/office/drawing/2010/main" val="0"/>
+                              </a:ext>
+                            </a:extLst>
+                          </a:blip>
+                          <a:stretch>
+                            <a:fillRect/>
+                          </a:stretch>
+                        </pic:blipFill>
+                        <pic:spPr>
+                          <a:xfrm>
+                            <a:off x="0" y="0"/>
+                            <a:ext cx="4124703" cy="2016335"/>
+                          </a:xfrm>
+                          <a:prstGeom prst="rect">
+                            <a:avLst/>
+                          </a:prstGeom>
+                        </pic:spPr>
+                      </pic:pic>
+                    </a:graphicData>
+                  </a:graphic>
+                </wp:inline>
+              </w:drawing>
+            </w:r>
+          </w:p>
+          <w:p>
+            <w:pPr>
+              <w:rPr>
+                <w:rFonts w:cs="Arial"/>
+                <w:szCs w:val="20"/>
+              </w:rPr>
+            </w:pPr>
+          </w:p>
+          <w:p>
+            <w:pPr>
+              <w:pStyle w:val="Prrafodelista"/>
+              <w:numPr>
+                <w:ilvl w:val="0"/>
+                <w:numId w:val="43"/>
+              </w:numPr>
+              <w:jc w:val="both"/>
+              <w:rPr>
+                <w:lang w:val="es-MX"/>
+              </w:rPr>
+            </w:pPr>
+            <w:r>
+              <w:rPr>
+                <w:lang w:val="es-MX"/>
+              </w:rPr>
+              <w:lastRenderedPageBreak/>
+              <w:t>Seleccionar la opción “</w:t>
+            </w:r>
+            <w:r>
+              <w:rPr>
+                <w:b/>
+                <w:bCs/>
+                <w:lang w:val="es-MX"/>
+              </w:rPr>
+              <w:t>Tarea Programada</w:t>
+            </w:r>
+            <w:r>
+              <w:rPr>
+                <w:lang w:val="es-MX"/>
+              </w:rPr>
+              <w:t xml:space="preserve">” </w:t>
+            </w:r>
+            <w:r>
+              <w:rPr>
+                <w:lang w:val="es-MX"/>
+              </w:rPr>
+              <w:t>y validar que se muestra la siguiente pantalla y que se carguen los catálogos “</w:t>
+            </w:r>
+            <w:r>
+              <w:rPr>
+                <w:b/>
+                <w:bCs/>
+                <w:lang w:val="es-MX"/>
+              </w:rPr>
+              <w:t>Tipo de Pago</w:t>
+            </w:r>
+            <w:r>
+              <w:rPr>
+                <w:lang w:val="es-MX"/>
+              </w:rPr>
+              <w:t>”</w:t>
+            </w:r>
+            <w:r>
+              <w:rPr>
+                <w:lang w:val="es-MX"/>
+              </w:rPr>
+              <w:t xml:space="preserve"> y </w:t>
+            </w:r>
+            <w:r>
+              <w:rPr>
+                <w:lang w:val="es-MX"/>
+              </w:rPr>
+              <w:t>“</w:t>
+            </w:r>
+            <w:r>
+              <w:rPr>
+                <w:b/>
+                <w:bCs/>
+                <w:lang w:val="es-MX"/>
+              </w:rPr>
+              <w:t>Estatus archivo procesado</w:t>
+            </w:r>
+            <w:r>
+              <w:rPr>
+                <w:lang w:val="es-MX"/>
+              </w:rPr>
+              <w:t>”.</w:t>
+            </w:r>
+          </w:p>
+          <w:p>
+            <w:pPr>
+              <w:jc w:val="center"/>
+              <w:rPr>
+                <w:rFonts w:cs="Arial"/>
+                <w:szCs w:val="20"/>
+              </w:rPr>
+            </w:pPr>
+            <w:r>
+              <w:rPr>
+                <w:noProof/>
+              </w:rPr>
+              <w:drawing>
+                <wp:inline distT="0" distB="0" distL="0" distR="0" wp14:anchorId="62AA586D" wp14:editId="715F3F85">
+                  <wp:extent cx="3360431" cy="1642801"/>
+                  <wp:effectExtent l="0" t="0" r="0" b="0"/>
+                  <wp:docPr id="1686071111" name="Imagen 1"/>
+                  <wp:cNvGraphicFramePr>
+                    <a:graphicFrameLocks xmlns:a="http://schemas.openxmlformats.org/drawingml/2006/main" noChangeAspect="1"/>
+                  </wp:cNvGraphicFramePr>
+                  <a:graphic xmlns:a="http://schemas.openxmlformats.org/drawingml/2006/main">
+                    <a:graphicData uri="http://schemas.openxmlformats.org/drawingml/2006/picture">
+                      <pic:pic xmlns:pic="http://schemas.openxmlformats.org/drawingml/2006/picture">
+                        <pic:nvPicPr>
+                          <pic:cNvPr id="1686071111" name="Imagen 1"/>
+                          <pic:cNvPicPr/>
+                        </pic:nvPicPr>
+                        <pic:blipFill>
+                          <a:blip r:embed="rId18" cstate="print">
+                            <a:extLst>
+                              <a:ext uri="{28A0092B-C50C-407E-A947-70E740481C1C}">
+                                <a14:useLocalDpi xmlns:a14="http://schemas.microsoft.com/office/drawing/2010/main" val="0"/>
+                              </a:ext>
+                            </a:extLst>
+                          </a:blip>
+                          <a:stretch>
+                            <a:fillRect/>
+                          </a:stretch>
+                        </pic:blipFill>
+                        <pic:spPr>
+                          <a:xfrm>
+                            <a:off x="0" y="0"/>
+                            <a:ext cx="3360431" cy="1642801"/>
+                          </a:xfrm>
+                          <a:prstGeom prst="rect">
+                            <a:avLst/>
+                          </a:prstGeom>
+                        </pic:spPr>
+                      </pic:pic>
+                    </a:graphicData>
+                  </a:graphic>
+                </wp:inline>
+              </w:drawing>
+            </w:r>
+          </w:p>
+          <w:p>
+            <w:pPr>
+              <w:rPr>
+                <w:rFonts w:cs="Arial"/>
+                <w:szCs w:val="20"/>
+              </w:rPr>
+            </w:pPr>
+          </w:p>
+          <w:p>
+            <w:pPr>
+              <w:rPr>
+                <w:rFonts w:cs="Arial"/>
+                <w:szCs w:val="20"/>
+              </w:rPr>
+            </w:pPr>
+          </w:p>
+          <w:p>
+            <w:pPr>
+              <w:rPr>
+                <w:rFonts w:cs="Arial"/>
+              </w:rPr>
+            </w:pPr>
+            <w:r>
+              <w:rPr>
+                <w:rFonts w:cs="Arial"/>
+              </w:rPr>
+              <w:t>NOTA: Imágenes ilustrativas</w:t>
+            </w:r>
+          </w:p>
+          <w:p>
+            <w:pPr>
+              <w:rPr>
+                <w:szCs w:val="20"/>
+              </w:rPr>
+            </w:pPr>
+            <w:r>
+              <w:rPr>
+                <w:rFonts w:cs="Arial"/>
+              </w:rPr>
+              <w:t>Fin del Caso Prueba.</w:t>
+            </w:r>
+          </w:p>
+        </w:tc>
+      </w:tr>
+    </w:tbl>
+    <w:p>
+      <w:pPr>
+        <w:rPr>
+          <w:szCs w:val="20"/>
+        </w:rPr>
+      </w:pPr>
+    </w:p>
     <w:sectPr>
-      <w:headerReference w:type="default" r:id="rId13"/>
-      <w:footerReference w:type="default" r:id="rId14"/>
+      <w:headerReference w:type="default" r:id="rId19"/>
+      <w:footerReference w:type="default" r:id="rId20"/>
       <w:pgSz w:w="12240" w:h="15840"/>
       <w:pgMar w:top="1418" w:right="1701" w:bottom="1418" w:left="1701" w:header="720" w:footer="720" w:gutter="0"/>
       <w:cols w:space="720"/>
@@ -2351,10 +3823,13 @@
           <w:pPr>
             <w:pStyle w:val="Encabezado"/>
           </w:pPr>
-          <w:bookmarkStart w:id="15" w:name="_Hlk85626177"/>
-          <w:bookmarkStart w:id="16" w:name="_Hlk85565492"/>
-          <w:bookmarkStart w:id="17" w:name="_Hlk85565143"/>
+          <w:bookmarkStart w:id="16" w:name="_Hlk85626177"/>
+          <w:bookmarkStart w:id="17" w:name="_Hlk85565492"/>
+          <w:bookmarkStart w:id="18" w:name="_Hlk85565143"/>
           <w:r>
+            <w:rPr>
+              <w:noProof/>
+            </w:rPr>
             <w:drawing>
               <wp:inline distT="0" distB="0" distL="0" distR="0" wp14:anchorId="6C83EBF2" wp14:editId="1BFF9209">
                 <wp:extent cx="3952875" cy="584835"/>
@@ -2643,10 +4118,11 @@
             <w:rPr>
               <w:rFonts w:cs="Tahoma"/>
               <w:bCs/>
+              <w:noProof/>
               <w:sz w:val="22"/>
               <w:szCs w:val="14"/>
             </w:rPr>
-            <w:t>CZCC24153DP_.dp.docx</w:t>
+            <w:t>CZCC24___FP_.dp.docx</w:t>
           </w:r>
           <w:r>
             <w:rPr>
@@ -2709,9 +4185,9 @@
         </w:p>
       </w:tc>
     </w:tr>
-    <w:bookmarkEnd w:id="15"/>
     <w:bookmarkEnd w:id="16"/>
     <w:bookmarkEnd w:id="17"/>
+    <w:bookmarkEnd w:id="18"/>
   </w:tbl>
   <w:p>
     <w:pPr>
@@ -2914,6 +4390,92 @@
     </w:lvl>
   </w:abstractNum>
   <w:abstractNum w:abstractNumId="10" w15:restartNumberingAfterBreak="0">
+    <w:nsid w:val="015B37DE"/>
+    <w:multiLevelType w:val="hybridMultilevel"/>
+    <w:tmpl w:val="186668CC"/>
+    <w:lvl w:ilvl="0" w:tplc="FFFFFFFF">
+      <w:start w:val="1"/>
+      <w:numFmt w:val="decimal"/>
+      <w:lvlText w:val="%1."/>
+      <w:lvlJc w:val="left"/>
+      <w:pPr>
+        <w:ind w:left="720" w:hanging="360"/>
+      </w:pPr>
+    </w:lvl>
+    <w:lvl w:ilvl="1" w:tplc="FFFFFFFF" w:tentative="1">
+      <w:start w:val="1"/>
+      <w:numFmt w:val="lowerLetter"/>
+      <w:lvlText w:val="%2."/>
+      <w:lvlJc w:val="left"/>
+      <w:pPr>
+        <w:ind w:left="1440" w:hanging="360"/>
+      </w:pPr>
+    </w:lvl>
+    <w:lvl w:ilvl="2" w:tplc="FFFFFFFF" w:tentative="1">
+      <w:start w:val="1"/>
+      <w:numFmt w:val="lowerRoman"/>
+      <w:lvlText w:val="%3."/>
+      <w:lvlJc w:val="right"/>
+      <w:pPr>
+        <w:ind w:left="2160" w:hanging="180"/>
+      </w:pPr>
+    </w:lvl>
+    <w:lvl w:ilvl="3" w:tplc="FFFFFFFF" w:tentative="1">
+      <w:start w:val="1"/>
+      <w:numFmt w:val="decimal"/>
+      <w:lvlText w:val="%4."/>
+      <w:lvlJc w:val="left"/>
+      <w:pPr>
+        <w:ind w:left="2880" w:hanging="360"/>
+      </w:pPr>
+    </w:lvl>
+    <w:lvl w:ilvl="4" w:tplc="FFFFFFFF" w:tentative="1">
+      <w:start w:val="1"/>
+      <w:numFmt w:val="lowerLetter"/>
+      <w:lvlText w:val="%5."/>
+      <w:lvlJc w:val="left"/>
+      <w:pPr>
+        <w:ind w:left="3600" w:hanging="360"/>
+      </w:pPr>
+    </w:lvl>
+    <w:lvl w:ilvl="5" w:tplc="FFFFFFFF" w:tentative="1">
+      <w:start w:val="1"/>
+      <w:numFmt w:val="lowerRoman"/>
+      <w:lvlText w:val="%6."/>
+      <w:lvlJc w:val="right"/>
+      <w:pPr>
+        <w:ind w:left="4320" w:hanging="180"/>
+      </w:pPr>
+    </w:lvl>
+    <w:lvl w:ilvl="6" w:tplc="FFFFFFFF" w:tentative="1">
+      <w:start w:val="1"/>
+      <w:numFmt w:val="decimal"/>
+      <w:lvlText w:val="%7."/>
+      <w:lvlJc w:val="left"/>
+      <w:pPr>
+        <w:ind w:left="5040" w:hanging="360"/>
+      </w:pPr>
+    </w:lvl>
+    <w:lvl w:ilvl="7" w:tplc="FFFFFFFF" w:tentative="1">
+      <w:start w:val="1"/>
+      <w:numFmt w:val="lowerLetter"/>
+      <w:lvlText w:val="%8."/>
+      <w:lvlJc w:val="left"/>
+      <w:pPr>
+        <w:ind w:left="5760" w:hanging="360"/>
+      </w:pPr>
+    </w:lvl>
+    <w:lvl w:ilvl="8" w:tplc="FFFFFFFF" w:tentative="1">
+      <w:start w:val="1"/>
+      <w:numFmt w:val="lowerRoman"/>
+      <w:lvlText w:val="%9."/>
+      <w:lvlJc w:val="right"/>
+      <w:pPr>
+        <w:ind w:left="6480" w:hanging="180"/>
+      </w:pPr>
+    </w:lvl>
+  </w:abstractNum>
+  <w:abstractNum w:abstractNumId="11" w15:restartNumberingAfterBreak="0">
     <w:nsid w:val="065D4FD7"/>
     <w:multiLevelType w:val="hybridMultilevel"/>
     <w:tmpl w:val="88743E4A"/>
@@ -3026,7 +4588,7 @@
       </w:pPr>
     </w:lvl>
   </w:abstractNum>
-  <w:abstractNum w:abstractNumId="11" w15:restartNumberingAfterBreak="0">
+  <w:abstractNum w:abstractNumId="12" w15:restartNumberingAfterBreak="0">
     <w:nsid w:val="07E86E42"/>
     <w:multiLevelType w:val="singleLevel"/>
     <w:tmpl w:val="0409000F"/>
@@ -3043,7 +4605,93 @@
       </w:pPr>
     </w:lvl>
   </w:abstractNum>
-  <w:abstractNum w:abstractNumId="12" w15:restartNumberingAfterBreak="0">
+  <w:abstractNum w:abstractNumId="13" w15:restartNumberingAfterBreak="0">
+    <w:nsid w:val="122F41DF"/>
+    <w:multiLevelType w:val="hybridMultilevel"/>
+    <w:tmpl w:val="39C4A0B2"/>
+    <w:lvl w:ilvl="0" w:tplc="FFFFFFFF">
+      <w:start w:val="1"/>
+      <w:numFmt w:val="decimal"/>
+      <w:lvlText w:val="%1."/>
+      <w:lvlJc w:val="left"/>
+      <w:pPr>
+        <w:ind w:left="720" w:hanging="360"/>
+      </w:pPr>
+    </w:lvl>
+    <w:lvl w:ilvl="1" w:tplc="FFFFFFFF" w:tentative="1">
+      <w:start w:val="1"/>
+      <w:numFmt w:val="lowerLetter"/>
+      <w:lvlText w:val="%2."/>
+      <w:lvlJc w:val="left"/>
+      <w:pPr>
+        <w:ind w:left="1440" w:hanging="360"/>
+      </w:pPr>
+    </w:lvl>
+    <w:lvl w:ilvl="2" w:tplc="FFFFFFFF" w:tentative="1">
+      <w:start w:val="1"/>
+      <w:numFmt w:val="lowerRoman"/>
+      <w:lvlText w:val="%3."/>
+      <w:lvlJc w:val="right"/>
+      <w:pPr>
+        <w:ind w:left="2160" w:hanging="180"/>
+      </w:pPr>
+    </w:lvl>
+    <w:lvl w:ilvl="3" w:tplc="FFFFFFFF" w:tentative="1">
+      <w:start w:val="1"/>
+      <w:numFmt w:val="decimal"/>
+      <w:lvlText w:val="%4."/>
+      <w:lvlJc w:val="left"/>
+      <w:pPr>
+        <w:ind w:left="2880" w:hanging="360"/>
+      </w:pPr>
+    </w:lvl>
+    <w:lvl w:ilvl="4" w:tplc="FFFFFFFF" w:tentative="1">
+      <w:start w:val="1"/>
+      <w:numFmt w:val="lowerLetter"/>
+      <w:lvlText w:val="%5."/>
+      <w:lvlJc w:val="left"/>
+      <w:pPr>
+        <w:ind w:left="3600" w:hanging="360"/>
+      </w:pPr>
+    </w:lvl>
+    <w:lvl w:ilvl="5" w:tplc="FFFFFFFF" w:tentative="1">
+      <w:start w:val="1"/>
+      <w:numFmt w:val="lowerRoman"/>
+      <w:lvlText w:val="%6."/>
+      <w:lvlJc w:val="right"/>
+      <w:pPr>
+        <w:ind w:left="4320" w:hanging="180"/>
+      </w:pPr>
+    </w:lvl>
+    <w:lvl w:ilvl="6" w:tplc="FFFFFFFF" w:tentative="1">
+      <w:start w:val="1"/>
+      <w:numFmt w:val="decimal"/>
+      <w:lvlText w:val="%7."/>
+      <w:lvlJc w:val="left"/>
+      <w:pPr>
+        <w:ind w:left="5040" w:hanging="360"/>
+      </w:pPr>
+    </w:lvl>
+    <w:lvl w:ilvl="7" w:tplc="FFFFFFFF" w:tentative="1">
+      <w:start w:val="1"/>
+      <w:numFmt w:val="lowerLetter"/>
+      <w:lvlText w:val="%8."/>
+      <w:lvlJc w:val="left"/>
+      <w:pPr>
+        <w:ind w:left="5760" w:hanging="360"/>
+      </w:pPr>
+    </w:lvl>
+    <w:lvl w:ilvl="8" w:tplc="FFFFFFFF" w:tentative="1">
+      <w:start w:val="1"/>
+      <w:numFmt w:val="lowerRoman"/>
+      <w:lvlText w:val="%9."/>
+      <w:lvlJc w:val="right"/>
+      <w:pPr>
+        <w:ind w:left="6480" w:hanging="180"/>
+      </w:pPr>
+    </w:lvl>
+  </w:abstractNum>
+  <w:abstractNum w:abstractNumId="14" w15:restartNumberingAfterBreak="0">
     <w:nsid w:val="1B007ADA"/>
     <w:multiLevelType w:val="hybridMultilevel"/>
     <w:tmpl w:val="9DB49A50"/>
@@ -3183,7 +4831,7 @@
       </w:rPr>
     </w:lvl>
   </w:abstractNum>
-  <w:abstractNum w:abstractNumId="13" w15:restartNumberingAfterBreak="0">
+  <w:abstractNum w:abstractNumId="15" w15:restartNumberingAfterBreak="0">
     <w:nsid w:val="1B7756C7"/>
     <w:multiLevelType w:val="hybridMultilevel"/>
     <w:tmpl w:val="C2141F62"/>
@@ -3323,10 +4971,10 @@
       </w:rPr>
     </w:lvl>
   </w:abstractNum>
-  <w:abstractNum w:abstractNumId="14" w15:restartNumberingAfterBreak="0">
+  <w:abstractNum w:abstractNumId="16" w15:restartNumberingAfterBreak="0">
     <w:nsid w:val="275E6A69"/>
     <w:multiLevelType w:val="hybridMultilevel"/>
-    <w:tmpl w:val="186668CC"/>
+    <w:tmpl w:val="12E8D604"/>
     <w:lvl w:ilvl="0" w:tplc="080A000F">
       <w:start w:val="1"/>
       <w:numFmt w:val="decimal"/>
@@ -3409,7 +5057,7 @@
       </w:pPr>
     </w:lvl>
   </w:abstractNum>
-  <w:abstractNum w:abstractNumId="15" w15:restartNumberingAfterBreak="0">
+  <w:abstractNum w:abstractNumId="17" w15:restartNumberingAfterBreak="0">
     <w:nsid w:val="33FC75D4"/>
     <w:multiLevelType w:val="hybridMultilevel"/>
     <w:tmpl w:val="54F49B40"/>
@@ -3522,7 +5170,7 @@
       </w:pPr>
     </w:lvl>
   </w:abstractNum>
-  <w:abstractNum w:abstractNumId="16" w15:restartNumberingAfterBreak="0">
+  <w:abstractNum w:abstractNumId="18" w15:restartNumberingAfterBreak="0">
     <w:nsid w:val="39CB67FA"/>
     <w:multiLevelType w:val="hybridMultilevel"/>
     <w:tmpl w:val="31782320"/>
@@ -3662,7 +5310,7 @@
       </w:rPr>
     </w:lvl>
   </w:abstractNum>
-  <w:abstractNum w:abstractNumId="17" w15:restartNumberingAfterBreak="0">
+  <w:abstractNum w:abstractNumId="19" w15:restartNumberingAfterBreak="0">
     <w:nsid w:val="3BB37A6F"/>
     <w:multiLevelType w:val="hybridMultilevel"/>
     <w:tmpl w:val="579C91BC"/>
@@ -3778,7 +5426,7 @@
       </w:pPr>
     </w:lvl>
   </w:abstractNum>
-  <w:abstractNum w:abstractNumId="18" w15:restartNumberingAfterBreak="0">
+  <w:abstractNum w:abstractNumId="20" w15:restartNumberingAfterBreak="0">
     <w:nsid w:val="3D621AB9"/>
     <w:multiLevelType w:val="hybridMultilevel"/>
     <w:tmpl w:val="524CC750"/>
@@ -3878,7 +5526,7 @@
       </w:pPr>
     </w:lvl>
   </w:abstractNum>
-  <w:abstractNum w:abstractNumId="19" w15:restartNumberingAfterBreak="0">
+  <w:abstractNum w:abstractNumId="21" w15:restartNumberingAfterBreak="0">
     <w:nsid w:val="49EB79B7"/>
     <w:multiLevelType w:val="hybridMultilevel"/>
     <w:tmpl w:val="732E366A"/>
@@ -3991,7 +5639,93 @@
       </w:rPr>
     </w:lvl>
   </w:abstractNum>
-  <w:abstractNum w:abstractNumId="20" w15:restartNumberingAfterBreak="0">
+  <w:abstractNum w:abstractNumId="22" w15:restartNumberingAfterBreak="0">
+    <w:nsid w:val="4ADC1BE7"/>
+    <w:multiLevelType w:val="hybridMultilevel"/>
+    <w:tmpl w:val="706683DE"/>
+    <w:lvl w:ilvl="0" w:tplc="FFFFFFFF">
+      <w:start w:val="1"/>
+      <w:numFmt w:val="decimal"/>
+      <w:lvlText w:val="%1."/>
+      <w:lvlJc w:val="left"/>
+      <w:pPr>
+        <w:ind w:left="720" w:hanging="360"/>
+      </w:pPr>
+    </w:lvl>
+    <w:lvl w:ilvl="1" w:tplc="FFFFFFFF" w:tentative="1">
+      <w:start w:val="1"/>
+      <w:numFmt w:val="lowerLetter"/>
+      <w:lvlText w:val="%2."/>
+      <w:lvlJc w:val="left"/>
+      <w:pPr>
+        <w:ind w:left="1440" w:hanging="360"/>
+      </w:pPr>
+    </w:lvl>
+    <w:lvl w:ilvl="2" w:tplc="FFFFFFFF" w:tentative="1">
+      <w:start w:val="1"/>
+      <w:numFmt w:val="lowerRoman"/>
+      <w:lvlText w:val="%3."/>
+      <w:lvlJc w:val="right"/>
+      <w:pPr>
+        <w:ind w:left="2160" w:hanging="180"/>
+      </w:pPr>
+    </w:lvl>
+    <w:lvl w:ilvl="3" w:tplc="FFFFFFFF" w:tentative="1">
+      <w:start w:val="1"/>
+      <w:numFmt w:val="decimal"/>
+      <w:lvlText w:val="%4."/>
+      <w:lvlJc w:val="left"/>
+      <w:pPr>
+        <w:ind w:left="2880" w:hanging="360"/>
+      </w:pPr>
+    </w:lvl>
+    <w:lvl w:ilvl="4" w:tplc="FFFFFFFF" w:tentative="1">
+      <w:start w:val="1"/>
+      <w:numFmt w:val="lowerLetter"/>
+      <w:lvlText w:val="%5."/>
+      <w:lvlJc w:val="left"/>
+      <w:pPr>
+        <w:ind w:left="3600" w:hanging="360"/>
+      </w:pPr>
+    </w:lvl>
+    <w:lvl w:ilvl="5" w:tplc="FFFFFFFF" w:tentative="1">
+      <w:start w:val="1"/>
+      <w:numFmt w:val="lowerRoman"/>
+      <w:lvlText w:val="%6."/>
+      <w:lvlJc w:val="right"/>
+      <w:pPr>
+        <w:ind w:left="4320" w:hanging="180"/>
+      </w:pPr>
+    </w:lvl>
+    <w:lvl w:ilvl="6" w:tplc="FFFFFFFF" w:tentative="1">
+      <w:start w:val="1"/>
+      <w:numFmt w:val="decimal"/>
+      <w:lvlText w:val="%7."/>
+      <w:lvlJc w:val="left"/>
+      <w:pPr>
+        <w:ind w:left="5040" w:hanging="360"/>
+      </w:pPr>
+    </w:lvl>
+    <w:lvl w:ilvl="7" w:tplc="FFFFFFFF" w:tentative="1">
+      <w:start w:val="1"/>
+      <w:numFmt w:val="lowerLetter"/>
+      <w:lvlText w:val="%8."/>
+      <w:lvlJc w:val="left"/>
+      <w:pPr>
+        <w:ind w:left="5760" w:hanging="360"/>
+      </w:pPr>
+    </w:lvl>
+    <w:lvl w:ilvl="8" w:tplc="FFFFFFFF" w:tentative="1">
+      <w:start w:val="1"/>
+      <w:numFmt w:val="lowerRoman"/>
+      <w:lvlText w:val="%9."/>
+      <w:lvlJc w:val="right"/>
+      <w:pPr>
+        <w:ind w:left="6480" w:hanging="180"/>
+      </w:pPr>
+    </w:lvl>
+  </w:abstractNum>
+  <w:abstractNum w:abstractNumId="23" w15:restartNumberingAfterBreak="0">
     <w:nsid w:val="51FF6E80"/>
     <w:multiLevelType w:val="hybridMultilevel"/>
     <w:tmpl w:val="771841E8"/>
@@ -4105,7 +5839,7 @@
       </w:rPr>
     </w:lvl>
   </w:abstractNum>
-  <w:abstractNum w:abstractNumId="21" w15:restartNumberingAfterBreak="0">
+  <w:abstractNum w:abstractNumId="24" w15:restartNumberingAfterBreak="0">
     <w:nsid w:val="520F452A"/>
     <w:multiLevelType w:val="hybridMultilevel"/>
     <w:tmpl w:val="424600A0"/>
@@ -4245,7 +5979,7 @@
       </w:rPr>
     </w:lvl>
   </w:abstractNum>
-  <w:abstractNum w:abstractNumId="22" w15:restartNumberingAfterBreak="0">
+  <w:abstractNum w:abstractNumId="25" w15:restartNumberingAfterBreak="0">
     <w:nsid w:val="52CD598F"/>
     <w:multiLevelType w:val="multilevel"/>
     <w:tmpl w:val="54F49B40"/>
@@ -4358,7 +6092,7 @@
       </w:pPr>
     </w:lvl>
   </w:abstractNum>
-  <w:abstractNum w:abstractNumId="23" w15:restartNumberingAfterBreak="0">
+  <w:abstractNum w:abstractNumId="26" w15:restartNumberingAfterBreak="0">
     <w:nsid w:val="5A5C3A62"/>
     <w:multiLevelType w:val="hybridMultilevel"/>
     <w:tmpl w:val="6C70612E"/>
@@ -4498,7 +6232,7 @@
       </w:rPr>
     </w:lvl>
   </w:abstractNum>
-  <w:abstractNum w:abstractNumId="24" w15:restartNumberingAfterBreak="0">
+  <w:abstractNum w:abstractNumId="27" w15:restartNumberingAfterBreak="0">
     <w:nsid w:val="5C7B1311"/>
     <w:multiLevelType w:val="singleLevel"/>
     <w:tmpl w:val="37E23EEA"/>
@@ -4517,7 +6251,179 @@
       </w:rPr>
     </w:lvl>
   </w:abstractNum>
-  <w:abstractNum w:abstractNumId="25" w15:restartNumberingAfterBreak="0">
+  <w:abstractNum w:abstractNumId="28" w15:restartNumberingAfterBreak="0">
+    <w:nsid w:val="5CE03620"/>
+    <w:multiLevelType w:val="hybridMultilevel"/>
+    <w:tmpl w:val="F744B050"/>
+    <w:lvl w:ilvl="0" w:tplc="FFFFFFFF">
+      <w:start w:val="1"/>
+      <w:numFmt w:val="decimal"/>
+      <w:lvlText w:val="%1."/>
+      <w:lvlJc w:val="left"/>
+      <w:pPr>
+        <w:ind w:left="720" w:hanging="360"/>
+      </w:pPr>
+    </w:lvl>
+    <w:lvl w:ilvl="1" w:tplc="FFFFFFFF" w:tentative="1">
+      <w:start w:val="1"/>
+      <w:numFmt w:val="lowerLetter"/>
+      <w:lvlText w:val="%2."/>
+      <w:lvlJc w:val="left"/>
+      <w:pPr>
+        <w:ind w:left="1440" w:hanging="360"/>
+      </w:pPr>
+    </w:lvl>
+    <w:lvl w:ilvl="2" w:tplc="FFFFFFFF" w:tentative="1">
+      <w:start w:val="1"/>
+      <w:numFmt w:val="lowerRoman"/>
+      <w:lvlText w:val="%3."/>
+      <w:lvlJc w:val="right"/>
+      <w:pPr>
+        <w:ind w:left="2160" w:hanging="180"/>
+      </w:pPr>
+    </w:lvl>
+    <w:lvl w:ilvl="3" w:tplc="FFFFFFFF" w:tentative="1">
+      <w:start w:val="1"/>
+      <w:numFmt w:val="decimal"/>
+      <w:lvlText w:val="%4."/>
+      <w:lvlJc w:val="left"/>
+      <w:pPr>
+        <w:ind w:left="2880" w:hanging="360"/>
+      </w:pPr>
+    </w:lvl>
+    <w:lvl w:ilvl="4" w:tplc="FFFFFFFF" w:tentative="1">
+      <w:start w:val="1"/>
+      <w:numFmt w:val="lowerLetter"/>
+      <w:lvlText w:val="%5."/>
+      <w:lvlJc w:val="left"/>
+      <w:pPr>
+        <w:ind w:left="3600" w:hanging="360"/>
+      </w:pPr>
+    </w:lvl>
+    <w:lvl w:ilvl="5" w:tplc="FFFFFFFF" w:tentative="1">
+      <w:start w:val="1"/>
+      <w:numFmt w:val="lowerRoman"/>
+      <w:lvlText w:val="%6."/>
+      <w:lvlJc w:val="right"/>
+      <w:pPr>
+        <w:ind w:left="4320" w:hanging="180"/>
+      </w:pPr>
+    </w:lvl>
+    <w:lvl w:ilvl="6" w:tplc="FFFFFFFF" w:tentative="1">
+      <w:start w:val="1"/>
+      <w:numFmt w:val="decimal"/>
+      <w:lvlText w:val="%7."/>
+      <w:lvlJc w:val="left"/>
+      <w:pPr>
+        <w:ind w:left="5040" w:hanging="360"/>
+      </w:pPr>
+    </w:lvl>
+    <w:lvl w:ilvl="7" w:tplc="FFFFFFFF" w:tentative="1">
+      <w:start w:val="1"/>
+      <w:numFmt w:val="lowerLetter"/>
+      <w:lvlText w:val="%8."/>
+      <w:lvlJc w:val="left"/>
+      <w:pPr>
+        <w:ind w:left="5760" w:hanging="360"/>
+      </w:pPr>
+    </w:lvl>
+    <w:lvl w:ilvl="8" w:tplc="FFFFFFFF" w:tentative="1">
+      <w:start w:val="1"/>
+      <w:numFmt w:val="lowerRoman"/>
+      <w:lvlText w:val="%9."/>
+      <w:lvlJc w:val="right"/>
+      <w:pPr>
+        <w:ind w:left="6480" w:hanging="180"/>
+      </w:pPr>
+    </w:lvl>
+  </w:abstractNum>
+  <w:abstractNum w:abstractNumId="29" w15:restartNumberingAfterBreak="0">
+    <w:nsid w:val="5FCC62FA"/>
+    <w:multiLevelType w:val="hybridMultilevel"/>
+    <w:tmpl w:val="EBD028C4"/>
+    <w:lvl w:ilvl="0" w:tplc="FFFFFFFF">
+      <w:start w:val="1"/>
+      <w:numFmt w:val="decimal"/>
+      <w:lvlText w:val="%1."/>
+      <w:lvlJc w:val="left"/>
+      <w:pPr>
+        <w:ind w:left="720" w:hanging="360"/>
+      </w:pPr>
+    </w:lvl>
+    <w:lvl w:ilvl="1" w:tplc="FFFFFFFF" w:tentative="1">
+      <w:start w:val="1"/>
+      <w:numFmt w:val="lowerLetter"/>
+      <w:lvlText w:val="%2."/>
+      <w:lvlJc w:val="left"/>
+      <w:pPr>
+        <w:ind w:left="1440" w:hanging="360"/>
+      </w:pPr>
+    </w:lvl>
+    <w:lvl w:ilvl="2" w:tplc="FFFFFFFF" w:tentative="1">
+      <w:start w:val="1"/>
+      <w:numFmt w:val="lowerRoman"/>
+      <w:lvlText w:val="%3."/>
+      <w:lvlJc w:val="right"/>
+      <w:pPr>
+        <w:ind w:left="2160" w:hanging="180"/>
+      </w:pPr>
+    </w:lvl>
+    <w:lvl w:ilvl="3" w:tplc="FFFFFFFF" w:tentative="1">
+      <w:start w:val="1"/>
+      <w:numFmt w:val="decimal"/>
+      <w:lvlText w:val="%4."/>
+      <w:lvlJc w:val="left"/>
+      <w:pPr>
+        <w:ind w:left="2880" w:hanging="360"/>
+      </w:pPr>
+    </w:lvl>
+    <w:lvl w:ilvl="4" w:tplc="FFFFFFFF" w:tentative="1">
+      <w:start w:val="1"/>
+      <w:numFmt w:val="lowerLetter"/>
+      <w:lvlText w:val="%5."/>
+      <w:lvlJc w:val="left"/>
+      <w:pPr>
+        <w:ind w:left="3600" w:hanging="360"/>
+      </w:pPr>
+    </w:lvl>
+    <w:lvl w:ilvl="5" w:tplc="FFFFFFFF" w:tentative="1">
+      <w:start w:val="1"/>
+      <w:numFmt w:val="lowerRoman"/>
+      <w:lvlText w:val="%6."/>
+      <w:lvlJc w:val="right"/>
+      <w:pPr>
+        <w:ind w:left="4320" w:hanging="180"/>
+      </w:pPr>
+    </w:lvl>
+    <w:lvl w:ilvl="6" w:tplc="FFFFFFFF" w:tentative="1">
+      <w:start w:val="1"/>
+      <w:numFmt w:val="decimal"/>
+      <w:lvlText w:val="%7."/>
+      <w:lvlJc w:val="left"/>
+      <w:pPr>
+        <w:ind w:left="5040" w:hanging="360"/>
+      </w:pPr>
+    </w:lvl>
+    <w:lvl w:ilvl="7" w:tplc="FFFFFFFF" w:tentative="1">
+      <w:start w:val="1"/>
+      <w:numFmt w:val="lowerLetter"/>
+      <w:lvlText w:val="%8."/>
+      <w:lvlJc w:val="left"/>
+      <w:pPr>
+        <w:ind w:left="5760" w:hanging="360"/>
+      </w:pPr>
+    </w:lvl>
+    <w:lvl w:ilvl="8" w:tplc="FFFFFFFF" w:tentative="1">
+      <w:start w:val="1"/>
+      <w:numFmt w:val="lowerRoman"/>
+      <w:lvlText w:val="%9."/>
+      <w:lvlJc w:val="right"/>
+      <w:pPr>
+        <w:ind w:left="6480" w:hanging="180"/>
+      </w:pPr>
+    </w:lvl>
+  </w:abstractNum>
+  <w:abstractNum w:abstractNumId="30" w15:restartNumberingAfterBreak="0">
     <w:nsid w:val="62830B93"/>
     <w:multiLevelType w:val="hybridMultilevel"/>
     <w:tmpl w:val="926259EC"/>
@@ -4658,7 +6564,7 @@
       </w:rPr>
     </w:lvl>
   </w:abstractNum>
-  <w:abstractNum w:abstractNumId="26" w15:restartNumberingAfterBreak="0">
+  <w:abstractNum w:abstractNumId="31" w15:restartNumberingAfterBreak="0">
     <w:nsid w:val="6370797A"/>
     <w:multiLevelType w:val="hybridMultilevel"/>
     <w:tmpl w:val="02408AF6"/>
@@ -4798,7 +6704,7 @@
       </w:rPr>
     </w:lvl>
   </w:abstractNum>
-  <w:abstractNum w:abstractNumId="27" w15:restartNumberingAfterBreak="0">
+  <w:abstractNum w:abstractNumId="32" w15:restartNumberingAfterBreak="0">
     <w:nsid w:val="68BF46C5"/>
     <w:multiLevelType w:val="hybridMultilevel"/>
     <w:tmpl w:val="C1A2050A"/>
@@ -4938,7 +6844,7 @@
       </w:rPr>
     </w:lvl>
   </w:abstractNum>
-  <w:abstractNum w:abstractNumId="28" w15:restartNumberingAfterBreak="0">
+  <w:abstractNum w:abstractNumId="33" w15:restartNumberingAfterBreak="0">
     <w:nsid w:val="72EF09CD"/>
     <w:multiLevelType w:val="hybridMultilevel"/>
     <w:tmpl w:val="66B233F4"/>
@@ -5078,10 +6984,10 @@
       </w:rPr>
     </w:lvl>
   </w:abstractNum>
-  <w:abstractNum w:abstractNumId="29" w15:restartNumberingAfterBreak="0">
+  <w:abstractNum w:abstractNumId="34" w15:restartNumberingAfterBreak="0">
     <w:nsid w:val="79CF3F1F"/>
     <w:multiLevelType w:val="hybridMultilevel"/>
-    <w:tmpl w:val="706683DE"/>
+    <w:tmpl w:val="39C4A0B2"/>
     <w:lvl w:ilvl="0" w:tplc="080A000F">
       <w:start w:val="1"/>
       <w:numFmt w:val="decimal"/>
@@ -5164,7 +7070,7 @@
       </w:pPr>
     </w:lvl>
   </w:abstractNum>
-  <w:abstractNum w:abstractNumId="30" w15:restartNumberingAfterBreak="0">
+  <w:abstractNum w:abstractNumId="35" w15:restartNumberingAfterBreak="0">
     <w:nsid w:val="7B0370CB"/>
     <w:multiLevelType w:val="hybridMultilevel"/>
     <w:tmpl w:val="B54CAA64"/>
@@ -5304,7 +7210,7 @@
       </w:rPr>
     </w:lvl>
   </w:abstractNum>
-  <w:abstractNum w:abstractNumId="31" w15:restartNumberingAfterBreak="0">
+  <w:abstractNum w:abstractNumId="36" w15:restartNumberingAfterBreak="0">
     <w:nsid w:val="7B2E651C"/>
     <w:multiLevelType w:val="hybridMultilevel"/>
     <w:tmpl w:val="F08859A8"/>
@@ -5446,7 +7352,7 @@
       </w:rPr>
     </w:lvl>
   </w:abstractNum>
-  <w:abstractNum w:abstractNumId="32" w15:restartNumberingAfterBreak="0">
+  <w:abstractNum w:abstractNumId="37" w15:restartNumberingAfterBreak="0">
     <w:nsid w:val="7E4E4F5D"/>
     <w:multiLevelType w:val="hybridMultilevel"/>
     <w:tmpl w:val="EA462754"/>
@@ -5587,16 +7493,16 @@
     </w:lvl>
   </w:abstractNum>
   <w:num w:numId="1" w16cid:durableId="1205409334">
-    <w:abstractNumId w:val="18"/>
+    <w:abstractNumId w:val="20"/>
   </w:num>
   <w:num w:numId="2" w16cid:durableId="877624012">
-    <w:abstractNumId w:val="17"/>
+    <w:abstractNumId w:val="19"/>
   </w:num>
   <w:num w:numId="3" w16cid:durableId="1766609552">
-    <w:abstractNumId w:val="31"/>
+    <w:abstractNumId w:val="36"/>
   </w:num>
   <w:num w:numId="4" w16cid:durableId="881480328">
-    <w:abstractNumId w:val="25"/>
+    <w:abstractNumId w:val="30"/>
   </w:num>
   <w:num w:numId="5" w16cid:durableId="2113474695">
     <w:abstractNumId w:val="9"/>
@@ -5629,79 +7535,94 @@
     <w:abstractNumId w:val="0"/>
   </w:num>
   <w:num w:numId="15" w16cid:durableId="19866613">
+    <w:abstractNumId w:val="17"/>
+  </w:num>
+  <w:num w:numId="16" w16cid:durableId="392385531">
+    <w:abstractNumId w:val="25"/>
+  </w:num>
+  <w:num w:numId="17" w16cid:durableId="1764838054">
+    <w:abstractNumId w:val="11"/>
+  </w:num>
+  <w:num w:numId="18" w16cid:durableId="172568930">
+    <w:abstractNumId w:val="26"/>
+  </w:num>
+  <w:num w:numId="19" w16cid:durableId="198975417">
+    <w:abstractNumId w:val="32"/>
+  </w:num>
+  <w:num w:numId="20" w16cid:durableId="1951082389">
+    <w:abstractNumId w:val="12"/>
+  </w:num>
+  <w:num w:numId="21" w16cid:durableId="216093971">
+    <w:abstractNumId w:val="35"/>
+  </w:num>
+  <w:num w:numId="22" w16cid:durableId="1392073347">
+    <w:abstractNumId w:val="14"/>
+  </w:num>
+  <w:num w:numId="23" w16cid:durableId="1732537274">
+    <w:abstractNumId w:val="18"/>
+  </w:num>
+  <w:num w:numId="24" w16cid:durableId="150410213">
     <w:abstractNumId w:val="15"/>
   </w:num>
-  <w:num w:numId="16" w16cid:durableId="392385531">
+  <w:num w:numId="25" w16cid:durableId="969165133">
+    <w:abstractNumId w:val="31"/>
+  </w:num>
+  <w:num w:numId="26" w16cid:durableId="432241551">
+    <w:abstractNumId w:val="24"/>
+  </w:num>
+  <w:num w:numId="27" w16cid:durableId="482165987">
+    <w:abstractNumId w:val="33"/>
+  </w:num>
+  <w:num w:numId="28" w16cid:durableId="367604377">
+    <w:abstractNumId w:val="23"/>
+  </w:num>
+  <w:num w:numId="29" w16cid:durableId="718019153">
+    <w:abstractNumId w:val="36"/>
+  </w:num>
+  <w:num w:numId="30" w16cid:durableId="1795783569">
+    <w:abstractNumId w:val="21"/>
+  </w:num>
+  <w:num w:numId="31" w16cid:durableId="238366519">
+    <w:abstractNumId w:val="36"/>
+  </w:num>
+  <w:num w:numId="32" w16cid:durableId="1116290756">
+    <w:abstractNumId w:val="36"/>
+  </w:num>
+  <w:num w:numId="33" w16cid:durableId="2100252941">
+    <w:abstractNumId w:val="36"/>
+  </w:num>
+  <w:num w:numId="34" w16cid:durableId="1700082628">
+    <w:abstractNumId w:val="36"/>
+  </w:num>
+  <w:num w:numId="35" w16cid:durableId="1011102695">
+    <w:abstractNumId w:val="37"/>
+  </w:num>
+  <w:num w:numId="36" w16cid:durableId="28916099">
+    <w:abstractNumId w:val="36"/>
+  </w:num>
+  <w:num w:numId="37" w16cid:durableId="625502194">
+    <w:abstractNumId w:val="27"/>
+  </w:num>
+  <w:num w:numId="38" w16cid:durableId="1413312920">
+    <w:abstractNumId w:val="16"/>
+  </w:num>
+  <w:num w:numId="39" w16cid:durableId="1897546198">
+    <w:abstractNumId w:val="34"/>
+  </w:num>
+  <w:num w:numId="40" w16cid:durableId="269164991">
+    <w:abstractNumId w:val="10"/>
+  </w:num>
+  <w:num w:numId="41" w16cid:durableId="333266775">
     <w:abstractNumId w:val="22"/>
   </w:num>
-  <w:num w:numId="17" w16cid:durableId="1764838054">
-    <w:abstractNumId w:val="10"/>
-  </w:num>
-  <w:num w:numId="18" w16cid:durableId="172568930">
-    <w:abstractNumId w:val="23"/>
-  </w:num>
-  <w:num w:numId="19" w16cid:durableId="198975417">
-    <w:abstractNumId w:val="27"/>
-  </w:num>
-  <w:num w:numId="20" w16cid:durableId="1951082389">
-    <w:abstractNumId w:val="11"/>
-  </w:num>
-  <w:num w:numId="21" w16cid:durableId="216093971">
-    <w:abstractNumId w:val="30"/>
-  </w:num>
-  <w:num w:numId="22" w16cid:durableId="1392073347">
-    <w:abstractNumId w:val="12"/>
-  </w:num>
-  <w:num w:numId="23" w16cid:durableId="1732537274">
-    <w:abstractNumId w:val="16"/>
-  </w:num>
-  <w:num w:numId="24" w16cid:durableId="150410213">
-    <w:abstractNumId w:val="13"/>
-  </w:num>
-  <w:num w:numId="25" w16cid:durableId="969165133">
-    <w:abstractNumId w:val="26"/>
-  </w:num>
-  <w:num w:numId="26" w16cid:durableId="432241551">
-    <w:abstractNumId w:val="21"/>
-  </w:num>
-  <w:num w:numId="27" w16cid:durableId="482165987">
+  <w:num w:numId="42" w16cid:durableId="451827930">
     <w:abstractNumId w:val="28"/>
   </w:num>
-  <w:num w:numId="28" w16cid:durableId="367604377">
-    <w:abstractNumId w:val="20"/>
+  <w:num w:numId="43" w16cid:durableId="1662387603">
+    <w:abstractNumId w:val="29"/>
   </w:num>
-  <w:num w:numId="29" w16cid:durableId="718019153">
-    <w:abstractNumId w:val="31"/>
-  </w:num>
-  <w:num w:numId="30" w16cid:durableId="1795783569">
-    <w:abstractNumId w:val="19"/>
-  </w:num>
-  <w:num w:numId="31" w16cid:durableId="238366519">
-    <w:abstractNumId w:val="31"/>
-  </w:num>
-  <w:num w:numId="32" w16cid:durableId="1116290756">
-    <w:abstractNumId w:val="31"/>
-  </w:num>
-  <w:num w:numId="33" w16cid:durableId="2100252941">
-    <w:abstractNumId w:val="31"/>
-  </w:num>
-  <w:num w:numId="34" w16cid:durableId="1700082628">
-    <w:abstractNumId w:val="31"/>
-  </w:num>
-  <w:num w:numId="35" w16cid:durableId="1011102695">
-    <w:abstractNumId w:val="32"/>
-  </w:num>
-  <w:num w:numId="36" w16cid:durableId="28916099">
-    <w:abstractNumId w:val="31"/>
-  </w:num>
-  <w:num w:numId="37" w16cid:durableId="625502194">
-    <w:abstractNumId w:val="24"/>
-  </w:num>
-  <w:num w:numId="38" w16cid:durableId="1413312920">
-    <w:abstractNumId w:val="14"/>
-  </w:num>
-  <w:num w:numId="39" w16cid:durableId="1897546198">
-    <w:abstractNumId w:val="29"/>
+  <w:num w:numId="44" w16cid:durableId="1215771753">
+    <w:abstractNumId w:val="13"/>
   </w:num>
 </w:numbering>
 </file>

</xml_diff>